<commit_message>
In progress of final exam
</commit_message>
<xml_diff>
--- a/cuoi_ky/Cuoi ky.docx
+++ b/cuoi_ky/Cuoi ky.docx
@@ -4,12 +4,35 @@
   <w:body>
     <w:p>
       <w:pPr>
-        <w:rPr>
-          <w:sz w:val="28"/>
-        </w:rPr>
-      </w:pPr>
-      <w:r>
-        <w:rPr>
+        <w:pStyle w:val="ListParagraph"/>
+        <w:numPr>
+          <w:ilvl w:val="0"/>
+          <w:numId w:val="8"/>
+        </w:numPr>
+        <w:rPr>
+          <w:b/>
+          <w:sz w:val="28"/>
+        </w:rPr>
+      </w:pPr>
+      <w:r>
+        <w:rPr>
+          <w:b/>
+          <w:sz w:val="28"/>
+        </w:rPr>
+        <w:t>Lời mở đầu</w:t>
+      </w:r>
+    </w:p>
+    <w:p>
+      <w:pPr>
+        <w:ind w:firstLine="360"/>
+        <w:rPr>
+          <w:b/>
+          <w:sz w:val="28"/>
+        </w:rPr>
+      </w:pPr>
+      <w:r>
+        <w:rPr>
+          <w:b/>
           <w:sz w:val="28"/>
         </w:rPr>
         <w:t>II. Sự thay đổi nhiệt độ trên quy mô toàn cầu:</w:t>
@@ -17,6 +40,7 @@
     </w:p>
     <w:p>
       <w:pPr>
+        <w:ind w:firstLine="360"/>
         <w:rPr>
           <w:sz w:val="28"/>
         </w:rPr>
@@ -39,11 +63,80 @@
         </w:rPr>
         <w:t>Nguồn dữ liệu:</w:t>
       </w:r>
-      <w:bookmarkStart w:id="0" w:name="_GoBack"/>
-      <w:bookmarkEnd w:id="0"/>
-    </w:p>
-    <w:p>
-      <w:pPr>
+      <w:r>
+        <w:rPr>
+          <w:sz w:val="28"/>
+        </w:rPr>
+        <w:t xml:space="preserve"> </w:t>
+      </w:r>
+      <w:r>
+        <w:rPr>
+          <w:sz w:val="28"/>
+        </w:rPr>
+        <w:t xml:space="preserve">Để phân tích nhiệt độ </w:t>
+      </w:r>
+      <w:r>
+        <w:rPr>
+          <w:sz w:val="28"/>
+        </w:rPr>
+        <w:t>trên quy mô toàn cầu</w:t>
+      </w:r>
+      <w:r>
+        <w:rPr>
+          <w:sz w:val="28"/>
+        </w:rPr>
+        <w:t xml:space="preserve">, chúng em sử dụng </w:t>
+      </w:r>
+      <w:r>
+        <w:rPr>
+          <w:sz w:val="28"/>
+        </w:rPr>
+        <w:t>bộ</w:t>
+      </w:r>
+      <w:r>
+        <w:rPr>
+          <w:sz w:val="28"/>
+        </w:rPr>
+        <w:t xml:space="preserve"> Dữ liệu nhiệt độ bề mặt Trái Đất</w:t>
+      </w:r>
+      <w:r>
+        <w:rPr>
+          <w:sz w:val="28"/>
+        </w:rPr>
+        <w:t xml:space="preserve"> </w:t>
+      </w:r>
+      <w:r>
+        <w:rPr>
+          <w:i/>
+          <w:sz w:val="28"/>
+        </w:rPr>
+        <w:t>GlobalTemperatures</w:t>
+      </w:r>
+      <w:r>
+        <w:rPr>
+          <w:sz w:val="28"/>
+        </w:rPr>
+        <w:t xml:space="preserve"> </w:t>
+      </w:r>
+      <w:r>
+        <w:rPr>
+          <w:sz w:val="28"/>
+        </w:rPr>
+        <w:t xml:space="preserve">của </w:t>
+      </w:r>
+      <w:hyperlink r:id="rId6" w:history="1">
+        <w:r>
+          <w:rPr>
+            <w:rStyle w:val="Hyperlink"/>
+            <w:sz w:val="28"/>
+          </w:rPr>
+          <w:t>Berkeley Earth</w:t>
+        </w:r>
+      </w:hyperlink>
+    </w:p>
+    <w:p>
+      <w:pPr>
+        <w:ind w:firstLine="360"/>
         <w:rPr>
           <w:sz w:val="28"/>
         </w:rPr>
@@ -107,7 +200,7 @@
                     <pic:cNvPicPr/>
                   </pic:nvPicPr>
                   <pic:blipFill>
-                    <a:blip r:embed="rId6">
+                    <a:blip r:embed="rId7">
                       <a:extLst>
                         <a:ext uri="{28A0092B-C50C-407E-A947-70E740481C1C}">
                           <a14:useLocalDpi xmlns:a14="http://schemas.microsoft.com/office/drawing/2010/main" val="0"/>
@@ -157,15 +250,12 @@
         </w:rPr>
         <w:t>các dữ liệu bị thiếu:</w:t>
       </w:r>
-    </w:p>
-    <w:p>
-      <w:pPr>
-        <w:pStyle w:val="ListParagraph"/>
-        <w:numPr>
-          <w:ilvl w:val="0"/>
-          <w:numId w:val="5"/>
-        </w:numPr>
-      </w:pPr>
+      <w:r>
+        <w:rPr>
+          <w:sz w:val="28"/>
+        </w:rPr>
+        <w:t xml:space="preserve"> </w:t>
+      </w:r>
       <w:r>
         <w:rPr>
           <w:sz w:val="28"/>
@@ -190,18 +280,12 @@
         </w:rPr>
         <w:t>Xử lý trường thời gian trong dữ liệu:</w:t>
       </w:r>
-    </w:p>
-    <w:p>
-      <w:pPr>
-        <w:pStyle w:val="ListParagraph"/>
-        <w:numPr>
-          <w:ilvl w:val="0"/>
-          <w:numId w:val="5"/>
-        </w:numPr>
-        <w:rPr>
-          <w:sz w:val="28"/>
-        </w:rPr>
-      </w:pPr>
+      <w:r>
+        <w:rPr>
+          <w:sz w:val="28"/>
+        </w:rPr>
+        <w:t xml:space="preserve"> </w:t>
+      </w:r>
       <w:r>
         <w:rPr>
           <w:sz w:val="28"/>
@@ -235,76 +319,33 @@
     </w:p>
     <w:p>
       <w:pPr>
-        <w:rPr>
-          <w:sz w:val="28"/>
-        </w:rPr>
-      </w:pPr>
-      <w:r>
-        <w:rPr>
-          <w:sz w:val="28"/>
-        </w:rPr>
-        <w:t>II. Sự thay đổi nhiệt độ theo từng khu vực địa lý:</w:t>
-      </w:r>
-    </w:p>
-    <w:p>
-      <w:pPr>
-        <w:rPr>
-          <w:sz w:val="28"/>
-        </w:rPr>
-      </w:pPr>
-      <w:r>
-        <w:rPr>
-          <w:sz w:val="28"/>
-        </w:rPr>
-        <w:t xml:space="preserve">1. </w:t>
-      </w:r>
-      <w:r>
-        <w:rPr>
-          <w:sz w:val="28"/>
-        </w:rPr>
-        <w:t>Nguồn dữ liệu:</w:t>
-      </w:r>
-    </w:p>
-    <w:p>
-      <w:pPr>
-        <w:rPr>
-          <w:sz w:val="28"/>
-        </w:rPr>
-      </w:pPr>
-      <w:r>
-        <w:rPr>
-          <w:sz w:val="28"/>
-        </w:rPr>
-        <w:t xml:space="preserve">2. </w:t>
-      </w:r>
-      <w:r>
-        <w:rPr>
-          <w:sz w:val="28"/>
-        </w:rPr>
-        <w:t xml:space="preserve">Các bước tiền xử lý dữ liệu: </w:t>
-      </w:r>
-    </w:p>
-    <w:p>
-      <w:pPr>
-        <w:pStyle w:val="ListParagraph"/>
-        <w:numPr>
-          <w:ilvl w:val="0"/>
-          <w:numId w:val="6"/>
-        </w:numPr>
-        <w:rPr>
-          <w:sz w:val="28"/>
-        </w:rPr>
-      </w:pPr>
-      <w:r>
-        <w:rPr>
-          <w:sz w:val="28"/>
-        </w:rPr>
-        <w:t>Đọc dữ liệu từ file:</w:t>
-      </w:r>
-    </w:p>
-    <w:p>
-      <w:pPr>
-        <w:pStyle w:val="ListParagraph"/>
+        <w:ind w:left="360"/>
+        <w:rPr>
+          <w:sz w:val="28"/>
+        </w:rPr>
+      </w:pPr>
+      <w:r>
+        <w:rPr>
+          <w:sz w:val="28"/>
+        </w:rPr>
+        <w:t xml:space="preserve">3. Trái Đất </w:t>
+      </w:r>
+      <w:r>
+        <w:rPr>
+          <w:sz w:val="28"/>
+        </w:rPr>
+        <w:t xml:space="preserve">có </w:t>
+      </w:r>
+      <w:r>
+        <w:rPr>
+          <w:sz w:val="28"/>
+        </w:rPr>
+        <w:t>đang ấm dần lên hay không?</w:t>
+      </w:r>
+    </w:p>
+    <w:p>
+      <w:pPr>
+        <w:ind w:left="360"/>
         <w:rPr>
           <w:sz w:val="28"/>
         </w:rPr>
@@ -316,10 +357,10 @@
         </w:rPr>
         <w:lastRenderedPageBreak/>
         <w:drawing>
-          <wp:inline distT="0" distB="0" distL="0" distR="0" wp14:anchorId="1DD43DAB" wp14:editId="724E8703">
-            <wp:extent cx="5943600" cy="1912620"/>
-            <wp:effectExtent l="0" t="0" r="0" b="0"/>
-            <wp:docPr id="4" name="Picture 4"/>
+          <wp:inline distT="0" distB="0" distL="0" distR="0">
+            <wp:extent cx="5943600" cy="3085465"/>
+            <wp:effectExtent l="0" t="0" r="0" b="635"/>
+            <wp:docPr id="12" name="Picture 12"/>
             <wp:cNvGraphicFramePr>
               <a:graphicFrameLocks xmlns:a="http://schemas.openxmlformats.org/drawingml/2006/main" noChangeAspect="1"/>
             </wp:cNvGraphicFramePr>
@@ -327,11 +368,11 @@
               <a:graphicData uri="http://schemas.openxmlformats.org/drawingml/2006/picture">
                 <pic:pic xmlns:pic="http://schemas.openxmlformats.org/drawingml/2006/picture">
                   <pic:nvPicPr>
-                    <pic:cNvPr id="0" name="Screenshot from 2023-02-01 00-05-24.png"/>
+                    <pic:cNvPr id="0" name="Screenshot from 2023-02-02 00-33-02.png"/>
                     <pic:cNvPicPr/>
                   </pic:nvPicPr>
                   <pic:blipFill>
-                    <a:blip r:embed="rId6">
+                    <a:blip r:embed="rId8">
                       <a:extLst>
                         <a:ext uri="{28A0092B-C50C-407E-A947-70E740481C1C}">
                           <a14:useLocalDpi xmlns:a14="http://schemas.microsoft.com/office/drawing/2010/main" val="0"/>
@@ -345,7 +386,7 @@
                   <pic:spPr>
                     <a:xfrm>
                       <a:off x="0" y="0"/>
-                      <a:ext cx="5943600" cy="1912620"/>
+                      <a:ext cx="5943600" cy="3085465"/>
                     </a:xfrm>
                     <a:prstGeom prst="rect">
                       <a:avLst/>
@@ -360,11 +401,663 @@
     </w:p>
     <w:p>
       <w:pPr>
+        <w:ind w:left="360"/>
+        <w:rPr>
+          <w:sz w:val="28"/>
+        </w:rPr>
+      </w:pPr>
+      <w:r>
+        <w:rPr>
+          <w:sz w:val="28"/>
+        </w:rPr>
+        <w:t>Từ biểu đồ dữ liệu nhiệt độ trung bình hàng năm của bề mặt Trái Đất, ta có thể thấy rõ xu hướng tăng của nhiệt độ bề mặt Trái Đất. Nhiệt độ Trái Đất dao động quanh khoảng 8 độ ở nửa cuối thế kỷ 19 và đầu thế kỷ 20. Sau đó nhiệt độ tăng dần qua mốc 9 độ và ở mức trung bình gần 10 độ vào cuối những năm 2000.</w:t>
+      </w:r>
+    </w:p>
+    <w:p>
+      <w:pPr>
+        <w:ind w:left="360"/>
+        <w:rPr>
+          <w:sz w:val="28"/>
+        </w:rPr>
+      </w:pPr>
+      <w:r>
+        <w:rPr>
+          <w:sz w:val="28"/>
+        </w:rPr>
+        <w:t>4. Sự ấm lên toàn cầu có đang gia tăng hay không?</w:t>
+      </w:r>
+    </w:p>
+    <w:p>
+      <w:pPr>
+        <w:ind w:left="360"/>
+        <w:rPr>
+          <w:sz w:val="28"/>
+        </w:rPr>
+      </w:pPr>
+      <w:r>
+        <w:rPr>
+          <w:sz w:val="28"/>
+        </w:rPr>
+        <w:t xml:space="preserve"> </w:t>
+      </w:r>
+      <w:r>
+        <w:rPr>
+          <w:noProof/>
+          <w:sz w:val="28"/>
+        </w:rPr>
+        <w:drawing>
+          <wp:inline distT="0" distB="0" distL="0" distR="0">
+            <wp:extent cx="5943600" cy="2917190"/>
+            <wp:effectExtent l="0" t="0" r="0" b="0"/>
+            <wp:docPr id="15" name="Picture 15"/>
+            <wp:cNvGraphicFramePr>
+              <a:graphicFrameLocks xmlns:a="http://schemas.openxmlformats.org/drawingml/2006/main" noChangeAspect="1"/>
+            </wp:cNvGraphicFramePr>
+            <a:graphic xmlns:a="http://schemas.openxmlformats.org/drawingml/2006/main">
+              <a:graphicData uri="http://schemas.openxmlformats.org/drawingml/2006/picture">
+                <pic:pic xmlns:pic="http://schemas.openxmlformats.org/drawingml/2006/picture">
+                  <pic:nvPicPr>
+                    <pic:cNvPr id="0" name="Screenshot from 2023-02-02 00-51-06.png"/>
+                    <pic:cNvPicPr/>
+                  </pic:nvPicPr>
+                  <pic:blipFill>
+                    <a:blip r:embed="rId9">
+                      <a:extLst>
+                        <a:ext uri="{28A0092B-C50C-407E-A947-70E740481C1C}">
+                          <a14:useLocalDpi xmlns:a14="http://schemas.microsoft.com/office/drawing/2010/main" val="0"/>
+                        </a:ext>
+                      </a:extLst>
+                    </a:blip>
+                    <a:stretch>
+                      <a:fillRect/>
+                    </a:stretch>
+                  </pic:blipFill>
+                  <pic:spPr>
+                    <a:xfrm>
+                      <a:off x="0" y="0"/>
+                      <a:ext cx="5943600" cy="2917190"/>
+                    </a:xfrm>
+                    <a:prstGeom prst="rect">
+                      <a:avLst/>
+                    </a:prstGeom>
+                  </pic:spPr>
+                </pic:pic>
+              </a:graphicData>
+            </a:graphic>
+          </wp:inline>
+        </w:drawing>
+      </w:r>
+    </w:p>
+    <w:p>
+      <w:pPr>
+        <w:ind w:left="360"/>
+        <w:rPr>
+          <w:sz w:val="28"/>
+        </w:rPr>
+      </w:pPr>
+      <w:r>
+        <w:rPr>
+          <w:sz w:val="28"/>
+        </w:rPr>
+        <w:lastRenderedPageBreak/>
+        <w:t>Từ 4 biểu đồ nhiệt độ trung bình, lớn nhất, nhỏ nhất cũng như kết hợp cả nhiệt độ nước biển, ta có thể nhận thấy một sự gia tăng nhanh chóng về mức tăng nhiệt độ xảy ra vào khoảng những năm 1970. Đây trùng hợp thay chính là giai đoạn xuất hiện cuộc cách mạng khoa học kỹ thuật và toàn cầu hóa trên thế giới. Cùng với sự phát triển nhanh chóng, mức phát thải khí nhà kính cũng bùng nổ dẫn tới sự gia tăng nhanh hơn của nhiệt độ toàn cầu.</w:t>
+      </w:r>
+    </w:p>
+    <w:p>
+      <w:pPr>
+        <w:ind w:left="360"/>
+        <w:rPr>
+          <w:sz w:val="28"/>
+        </w:rPr>
+      </w:pPr>
+      <w:r>
+        <w:rPr>
+          <w:noProof/>
+          <w:sz w:val="28"/>
+        </w:rPr>
+        <w:drawing>
+          <wp:inline distT="0" distB="0" distL="0" distR="0">
+            <wp:extent cx="5943600" cy="2765425"/>
+            <wp:effectExtent l="0" t="0" r="0" b="0"/>
+            <wp:docPr id="14" name="Picture 14"/>
+            <wp:cNvGraphicFramePr>
+              <a:graphicFrameLocks xmlns:a="http://schemas.openxmlformats.org/drawingml/2006/main" noChangeAspect="1"/>
+            </wp:cNvGraphicFramePr>
+            <a:graphic xmlns:a="http://schemas.openxmlformats.org/drawingml/2006/main">
+              <a:graphicData uri="http://schemas.openxmlformats.org/drawingml/2006/picture">
+                <pic:pic xmlns:pic="http://schemas.openxmlformats.org/drawingml/2006/picture">
+                  <pic:nvPicPr>
+                    <pic:cNvPr id="0" name="Screenshot from 2023-02-02 00-51-33.png"/>
+                    <pic:cNvPicPr/>
+                  </pic:nvPicPr>
+                  <pic:blipFill>
+                    <a:blip r:embed="rId10">
+                      <a:extLst>
+                        <a:ext uri="{28A0092B-C50C-407E-A947-70E740481C1C}">
+                          <a14:useLocalDpi xmlns:a14="http://schemas.microsoft.com/office/drawing/2010/main" val="0"/>
+                        </a:ext>
+                      </a:extLst>
+                    </a:blip>
+                    <a:stretch>
+                      <a:fillRect/>
+                    </a:stretch>
+                  </pic:blipFill>
+                  <pic:spPr>
+                    <a:xfrm>
+                      <a:off x="0" y="0"/>
+                      <a:ext cx="5943600" cy="2765425"/>
+                    </a:xfrm>
+                    <a:prstGeom prst="rect">
+                      <a:avLst/>
+                    </a:prstGeom>
+                  </pic:spPr>
+                </pic:pic>
+              </a:graphicData>
+            </a:graphic>
+          </wp:inline>
+        </w:drawing>
+      </w:r>
+    </w:p>
+    <w:p>
+      <w:pPr>
+        <w:ind w:left="360"/>
+        <w:rPr>
+          <w:sz w:val="28"/>
+        </w:rPr>
+      </w:pPr>
+      <w:r>
+        <w:rPr>
+          <w:sz w:val="28"/>
+        </w:rPr>
+        <w:t xml:space="preserve">Biểu đồ này sẽ thể hiện rõ hơn về sự gia tăng nhiệt độ xảy ra sau </w:t>
+      </w:r>
+      <w:r>
+        <w:rPr>
+          <w:sz w:val="28"/>
+        </w:rPr>
+        <w:t>thập kỷ 1970. Mức chênh lệch về sự tăng nhiệt trước và sau giai đoạn này lên tới hơn 1 độ.</w:t>
+      </w:r>
+    </w:p>
+    <w:p>
+      <w:pPr>
+        <w:ind w:left="360"/>
+        <w:rPr>
+          <w:sz w:val="28"/>
+        </w:rPr>
+      </w:pPr>
+    </w:p>
+    <w:p>
+      <w:pPr>
+        <w:ind w:firstLine="360"/>
+        <w:rPr>
+          <w:b/>
+          <w:sz w:val="28"/>
+        </w:rPr>
+      </w:pPr>
+      <w:r>
+        <w:rPr>
+          <w:b/>
+          <w:sz w:val="28"/>
+        </w:rPr>
+        <w:t>II. Sự thay đổi nhiệt độ theo từng khu vực địa lý:</w:t>
+      </w:r>
+    </w:p>
+    <w:p>
+      <w:pPr>
+        <w:ind w:firstLine="360"/>
+        <w:rPr>
+          <w:sz w:val="28"/>
+        </w:rPr>
+      </w:pPr>
+      <w:r>
+        <w:rPr>
+          <w:sz w:val="28"/>
+        </w:rPr>
+        <w:t xml:space="preserve">1. </w:t>
+      </w:r>
+      <w:r>
+        <w:rPr>
+          <w:sz w:val="28"/>
+        </w:rPr>
+        <w:t>Nguồn dữ liệu:</w:t>
+      </w:r>
+      <w:r>
+        <w:rPr>
+          <w:sz w:val="28"/>
+        </w:rPr>
+        <w:t xml:space="preserve"> Để phân tích nhiệt độ theo từng khu vực địa lý, chúng em sử dụng hai bộ dữ liệu khác nhau:</w:t>
+      </w:r>
+    </w:p>
+    <w:p>
+      <w:pPr>
+        <w:ind w:firstLine="360"/>
+        <w:rPr>
+          <w:sz w:val="28"/>
+        </w:rPr>
+      </w:pPr>
+      <w:r>
+        <w:rPr>
+          <w:sz w:val="28"/>
+        </w:rPr>
+        <w:t xml:space="preserve">- Bộ thứ nhất là Dữ liệu nhiệt độ bề mặt Trái Đất theo thành phố </w:t>
+      </w:r>
+      <w:r>
+        <w:rPr>
+          <w:i/>
+          <w:sz w:val="28"/>
+        </w:rPr>
+        <w:t>GlobalLandTemperaturesByCity</w:t>
+      </w:r>
+      <w:r>
+        <w:rPr>
+          <w:i/>
+          <w:sz w:val="28"/>
+        </w:rPr>
+        <w:t>.csv</w:t>
+      </w:r>
+      <w:r>
+        <w:rPr>
+          <w:sz w:val="28"/>
+        </w:rPr>
+        <w:t xml:space="preserve"> </w:t>
+      </w:r>
+      <w:r>
+        <w:rPr>
+          <w:sz w:val="28"/>
+        </w:rPr>
+        <w:t xml:space="preserve">của </w:t>
+      </w:r>
+      <w:hyperlink r:id="rId11" w:history="1">
+        <w:r>
+          <w:rPr>
+            <w:rStyle w:val="Hyperlink"/>
+            <w:sz w:val="28"/>
+          </w:rPr>
+          <w:t>Berkeley Earth</w:t>
+        </w:r>
+      </w:hyperlink>
+    </w:p>
+    <w:p>
+      <w:pPr>
+        <w:rPr>
+          <w:sz w:val="28"/>
+        </w:rPr>
+      </w:pPr>
+      <w:r>
+        <w:rPr>
+          <w:noProof/>
+          <w:sz w:val="28"/>
+        </w:rPr>
+        <w:lastRenderedPageBreak/>
+        <w:drawing>
+          <wp:inline distT="0" distB="0" distL="0" distR="0">
+            <wp:extent cx="5943600" cy="3513455"/>
+            <wp:effectExtent l="0" t="0" r="0" b="0"/>
+            <wp:docPr id="1" name="Picture 1"/>
+            <wp:cNvGraphicFramePr>
+              <a:graphicFrameLocks xmlns:a="http://schemas.openxmlformats.org/drawingml/2006/main" noChangeAspect="1"/>
+            </wp:cNvGraphicFramePr>
+            <a:graphic xmlns:a="http://schemas.openxmlformats.org/drawingml/2006/main">
+              <a:graphicData uri="http://schemas.openxmlformats.org/drawingml/2006/picture">
+                <pic:pic xmlns:pic="http://schemas.openxmlformats.org/drawingml/2006/picture">
+                  <pic:nvPicPr>
+                    <pic:cNvPr id="0" name="Screenshot from 2023-02-01 21-07-49.png"/>
+                    <pic:cNvPicPr/>
+                  </pic:nvPicPr>
+                  <pic:blipFill>
+                    <a:blip r:embed="rId12">
+                      <a:extLst>
+                        <a:ext uri="{28A0092B-C50C-407E-A947-70E740481C1C}">
+                          <a14:useLocalDpi xmlns:a14="http://schemas.microsoft.com/office/drawing/2010/main" val="0"/>
+                        </a:ext>
+                      </a:extLst>
+                    </a:blip>
+                    <a:stretch>
+                      <a:fillRect/>
+                    </a:stretch>
+                  </pic:blipFill>
+                  <pic:spPr>
+                    <a:xfrm>
+                      <a:off x="0" y="0"/>
+                      <a:ext cx="5943600" cy="3513455"/>
+                    </a:xfrm>
+                    <a:prstGeom prst="rect">
+                      <a:avLst/>
+                    </a:prstGeom>
+                  </pic:spPr>
+                </pic:pic>
+              </a:graphicData>
+            </a:graphic>
+          </wp:inline>
+        </w:drawing>
+      </w:r>
+    </w:p>
+    <w:p>
+      <w:pPr>
+        <w:rPr>
+          <w:sz w:val="28"/>
+        </w:rPr>
+      </w:pPr>
+      <w:r>
+        <w:rPr>
+          <w:sz w:val="28"/>
+        </w:rPr>
+        <w:t>Bộ dữ liệu này gồm có hơn 8.5 triệu điểm dữ liệu phân bố trên 3448 thành phố khác nhau trên thế giới.</w:t>
+      </w:r>
+      <w:r>
+        <w:rPr>
+          <w:sz w:val="28"/>
+        </w:rPr>
+        <w:t xml:space="preserve"> Dữ liệu được thống kê theo ngày, bắt đầu từ 1/11 năm 1743</w:t>
+      </w:r>
+      <w:r>
+        <w:rPr>
+          <w:sz w:val="28"/>
+        </w:rPr>
+        <w:t xml:space="preserve"> và kết thúc vào 1/9 năm 2013</w:t>
+      </w:r>
+      <w:r>
+        <w:rPr>
+          <w:sz w:val="28"/>
+        </w:rPr>
+        <w:t>.</w:t>
+      </w:r>
+    </w:p>
+    <w:p>
+      <w:pPr>
+        <w:rPr>
+          <w:sz w:val="28"/>
+        </w:rPr>
+      </w:pPr>
+      <w:r>
+        <w:rPr>
+          <w:sz w:val="28"/>
+        </w:rPr>
+        <w:t>- Bộ thứ hai là Dữ liệu các quố</w:t>
+      </w:r>
+      <w:r>
+        <w:rPr>
+          <w:sz w:val="28"/>
+        </w:rPr>
+        <w:t>c gia theo châu lục</w:t>
+      </w:r>
+      <w:r>
+        <w:rPr>
+          <w:i/>
+          <w:sz w:val="28"/>
+        </w:rPr>
+        <w:t xml:space="preserve"> continents2.csv</w:t>
+      </w:r>
+      <w:r>
+        <w:rPr>
+          <w:i/>
+          <w:sz w:val="28"/>
+        </w:rPr>
+        <w:t xml:space="preserve"> </w:t>
+      </w:r>
+      <w:r>
+        <w:rPr>
+          <w:sz w:val="28"/>
+        </w:rPr>
+        <w:t>của</w:t>
+      </w:r>
+      <w:r>
+        <w:rPr>
+          <w:i/>
+          <w:sz w:val="28"/>
+        </w:rPr>
+        <w:t xml:space="preserve"> </w:t>
+      </w:r>
+      <w:hyperlink r:id="rId13" w:history="1">
+        <w:r>
+          <w:rPr>
+            <w:rStyle w:val="Hyperlink"/>
+            <w:sz w:val="28"/>
+          </w:rPr>
+          <w:t>Country Mapping – ISO, Continent, Region</w:t>
+        </w:r>
+      </w:hyperlink>
+    </w:p>
+    <w:p>
+      <w:pPr>
+        <w:rPr>
+          <w:sz w:val="28"/>
+        </w:rPr>
+      </w:pPr>
+      <w:r>
+        <w:rPr>
+          <w:noProof/>
+          <w:sz w:val="28"/>
+        </w:rPr>
+        <w:drawing>
+          <wp:inline distT="0" distB="0" distL="0" distR="0">
+            <wp:extent cx="5943600" cy="2742565"/>
+            <wp:effectExtent l="0" t="0" r="0" b="635"/>
+            <wp:docPr id="2" name="Picture 2"/>
+            <wp:cNvGraphicFramePr>
+              <a:graphicFrameLocks xmlns:a="http://schemas.openxmlformats.org/drawingml/2006/main" noChangeAspect="1"/>
+            </wp:cNvGraphicFramePr>
+            <a:graphic xmlns:a="http://schemas.openxmlformats.org/drawingml/2006/main">
+              <a:graphicData uri="http://schemas.openxmlformats.org/drawingml/2006/picture">
+                <pic:pic xmlns:pic="http://schemas.openxmlformats.org/drawingml/2006/picture">
+                  <pic:nvPicPr>
+                    <pic:cNvPr id="0" name="Screenshot from 2023-02-01 21-16-01.png"/>
+                    <pic:cNvPicPr/>
+                  </pic:nvPicPr>
+                  <pic:blipFill>
+                    <a:blip r:embed="rId14">
+                      <a:extLst>
+                        <a:ext uri="{28A0092B-C50C-407E-A947-70E740481C1C}">
+                          <a14:useLocalDpi xmlns:a14="http://schemas.microsoft.com/office/drawing/2010/main" val="0"/>
+                        </a:ext>
+                      </a:extLst>
+                    </a:blip>
+                    <a:stretch>
+                      <a:fillRect/>
+                    </a:stretch>
+                  </pic:blipFill>
+                  <pic:spPr>
+                    <a:xfrm>
+                      <a:off x="0" y="0"/>
+                      <a:ext cx="5943600" cy="2742565"/>
+                    </a:xfrm>
+                    <a:prstGeom prst="rect">
+                      <a:avLst/>
+                    </a:prstGeom>
+                  </pic:spPr>
+                </pic:pic>
+              </a:graphicData>
+            </a:graphic>
+          </wp:inline>
+        </w:drawing>
+      </w:r>
+    </w:p>
+    <w:p>
+      <w:pPr>
+        <w:rPr>
+          <w:sz w:val="28"/>
+        </w:rPr>
+      </w:pPr>
+      <w:r>
+        <w:rPr>
+          <w:sz w:val="28"/>
+        </w:rPr>
+        <w:lastRenderedPageBreak/>
+        <w:t xml:space="preserve">Bộ dữ liệu này gồm có 249 điểm dữ liệu tương ứng với 249 quốc gia phân bố trên 5 châu lục. </w:t>
+      </w:r>
+    </w:p>
+    <w:p>
+      <w:pPr>
+        <w:ind w:firstLine="360"/>
+        <w:rPr>
+          <w:sz w:val="28"/>
+        </w:rPr>
+      </w:pPr>
+      <w:r>
+        <w:rPr>
+          <w:sz w:val="28"/>
+        </w:rPr>
+        <w:t xml:space="preserve">2. </w:t>
+      </w:r>
+      <w:r>
+        <w:rPr>
+          <w:sz w:val="28"/>
+        </w:rPr>
+        <w:t xml:space="preserve">Các bước tiền xử lý dữ liệu: </w:t>
+      </w:r>
+    </w:p>
+    <w:p>
+      <w:pPr>
+        <w:pStyle w:val="ListParagraph"/>
+        <w:numPr>
+          <w:ilvl w:val="0"/>
+          <w:numId w:val="5"/>
+        </w:numPr>
+        <w:rPr>
+          <w:sz w:val="28"/>
+        </w:rPr>
+      </w:pPr>
+      <w:r>
+        <w:rPr>
+          <w:sz w:val="28"/>
+        </w:rPr>
+        <w:t>Đọc dữ liệu từ file:</w:t>
+      </w:r>
+    </w:p>
+    <w:p>
+      <w:pPr>
+        <w:pStyle w:val="ListParagraph"/>
+        <w:rPr>
+          <w:sz w:val="28"/>
+        </w:rPr>
+      </w:pPr>
+      <w:r>
+        <w:rPr>
+          <w:noProof/>
+          <w:sz w:val="28"/>
+        </w:rPr>
+        <w:drawing>
+          <wp:inline distT="0" distB="0" distL="0" distR="0">
+            <wp:extent cx="5667375" cy="1781175"/>
+            <wp:effectExtent l="0" t="0" r="9525" b="9525"/>
+            <wp:docPr id="5" name="Picture 5"/>
+            <wp:cNvGraphicFramePr>
+              <a:graphicFrameLocks xmlns:a="http://schemas.openxmlformats.org/drawingml/2006/main" noChangeAspect="1"/>
+            </wp:cNvGraphicFramePr>
+            <a:graphic xmlns:a="http://schemas.openxmlformats.org/drawingml/2006/main">
+              <a:graphicData uri="http://schemas.openxmlformats.org/drawingml/2006/picture">
+                <pic:pic xmlns:pic="http://schemas.openxmlformats.org/drawingml/2006/picture">
+                  <pic:nvPicPr>
+                    <pic:cNvPr id="0" name="Screenshot from 2023-02-01 21-19-55.png"/>
+                    <pic:cNvPicPr/>
+                  </pic:nvPicPr>
+                  <pic:blipFill>
+                    <a:blip r:embed="rId15">
+                      <a:extLst>
+                        <a:ext uri="{28A0092B-C50C-407E-A947-70E740481C1C}">
+                          <a14:useLocalDpi xmlns:a14="http://schemas.microsoft.com/office/drawing/2010/main" val="0"/>
+                        </a:ext>
+                      </a:extLst>
+                    </a:blip>
+                    <a:stretch>
+                      <a:fillRect/>
+                    </a:stretch>
+                  </pic:blipFill>
+                  <pic:spPr>
+                    <a:xfrm>
+                      <a:off x="0" y="0"/>
+                      <a:ext cx="5667375" cy="1781175"/>
+                    </a:xfrm>
+                    <a:prstGeom prst="rect">
+                      <a:avLst/>
+                    </a:prstGeom>
+                  </pic:spPr>
+                </pic:pic>
+              </a:graphicData>
+            </a:graphic>
+          </wp:inline>
+        </w:drawing>
+      </w:r>
+    </w:p>
+    <w:p>
+      <w:pPr>
+        <w:pStyle w:val="ListParagraph"/>
+        <w:rPr>
+          <w:sz w:val="28"/>
+        </w:rPr>
+      </w:pPr>
+    </w:p>
+    <w:p>
+      <w:pPr>
+        <w:pStyle w:val="ListParagraph"/>
+        <w:rPr>
+          <w:sz w:val="28"/>
+        </w:rPr>
+      </w:pPr>
+      <w:r>
+        <w:rPr>
+          <w:noProof/>
+          <w:sz w:val="28"/>
+        </w:rPr>
+        <w:drawing>
+          <wp:inline distT="0" distB="0" distL="0" distR="0">
+            <wp:extent cx="5943600" cy="1696085"/>
+            <wp:effectExtent l="0" t="0" r="0" b="0"/>
+            <wp:docPr id="6" name="Picture 6"/>
+            <wp:cNvGraphicFramePr>
+              <a:graphicFrameLocks xmlns:a="http://schemas.openxmlformats.org/drawingml/2006/main" noChangeAspect="1"/>
+            </wp:cNvGraphicFramePr>
+            <a:graphic xmlns:a="http://schemas.openxmlformats.org/drawingml/2006/main">
+              <a:graphicData uri="http://schemas.openxmlformats.org/drawingml/2006/picture">
+                <pic:pic xmlns:pic="http://schemas.openxmlformats.org/drawingml/2006/picture">
+                  <pic:nvPicPr>
+                    <pic:cNvPr id="0" name="Screenshot from 2023-02-01 21-20-03.png"/>
+                    <pic:cNvPicPr/>
+                  </pic:nvPicPr>
+                  <pic:blipFill>
+                    <a:blip r:embed="rId16">
+                      <a:extLst>
+                        <a:ext uri="{28A0092B-C50C-407E-A947-70E740481C1C}">
+                          <a14:useLocalDpi xmlns:a14="http://schemas.microsoft.com/office/drawing/2010/main" val="0"/>
+                        </a:ext>
+                      </a:extLst>
+                    </a:blip>
+                    <a:stretch>
+                      <a:fillRect/>
+                    </a:stretch>
+                  </pic:blipFill>
+                  <pic:spPr>
+                    <a:xfrm>
+                      <a:off x="0" y="0"/>
+                      <a:ext cx="5943600" cy="1696085"/>
+                    </a:xfrm>
+                    <a:prstGeom prst="rect">
+                      <a:avLst/>
+                    </a:prstGeom>
+                  </pic:spPr>
+                </pic:pic>
+              </a:graphicData>
+            </a:graphic>
+          </wp:inline>
+        </w:drawing>
+      </w:r>
+    </w:p>
+    <w:p>
+      <w:pPr>
+        <w:pStyle w:val="ListParagraph"/>
+        <w:rPr>
+          <w:sz w:val="28"/>
+        </w:rPr>
+      </w:pPr>
+    </w:p>
+    <w:p>
+      <w:pPr>
         <w:pStyle w:val="ListParagraph"/>
         <w:numPr>
           <w:ilvl w:val="0"/>
           <w:numId w:val="6"/>
         </w:numPr>
+        <w:ind w:left="1134" w:hanging="425"/>
         <w:rPr>
           <w:sz w:val="28"/>
         </w:rPr>
@@ -374,6 +1067,224 @@
           <w:sz w:val="28"/>
         </w:rPr>
         <w:t>Loại bỏ các dữ liệu bị thiếu:</w:t>
+      </w:r>
+      <w:r>
+        <w:rPr>
+          <w:sz w:val="28"/>
+        </w:rPr>
+        <w:t xml:space="preserve"> </w:t>
+      </w:r>
+      <w:r>
+        <w:rPr>
+          <w:sz w:val="28"/>
+        </w:rPr>
+        <w:t>Vì dữ liệu bị thiếu nằm liên tiếp nhau và đang xử lý với dữ liệu dạng chuỗi thời gian, nên cách hợp lý là xóa toàn bộ các điểm dữ liệu mà có trường thông tin quan trọng bị thiếu.</w:t>
+      </w:r>
+    </w:p>
+    <w:p>
+      <w:pPr>
+        <w:pStyle w:val="ListParagraph"/>
+        <w:numPr>
+          <w:ilvl w:val="0"/>
+          <w:numId w:val="6"/>
+        </w:numPr>
+        <w:ind w:left="1134" w:hanging="425"/>
+        <w:rPr>
+          <w:sz w:val="28"/>
+        </w:rPr>
+      </w:pPr>
+      <w:r>
+        <w:rPr>
+          <w:sz w:val="28"/>
+        </w:rPr>
+        <w:t>Xử lý trường thời gian trong dữ liệu:</w:t>
+      </w:r>
+      <w:r>
+        <w:rPr>
+          <w:sz w:val="28"/>
+        </w:rPr>
+        <w:t xml:space="preserve"> </w:t>
+      </w:r>
+      <w:r>
+        <w:rPr>
+          <w:sz w:val="28"/>
+        </w:rPr>
+        <w:t>Vì các điểm dữ liệu được thống kê theo ngày trong tổng cộng 166 năm tính từ 1850 và rất nhiều điểm dữ liệu bị thiếu, nên nhóm các điểm dữ liệu về theo năm.</w:t>
+      </w:r>
+    </w:p>
+    <w:p>
+      <w:pPr>
+        <w:pStyle w:val="ListParagraph"/>
+        <w:numPr>
+          <w:ilvl w:val="0"/>
+          <w:numId w:val="6"/>
+        </w:numPr>
+        <w:ind w:left="1134" w:hanging="425"/>
+        <w:rPr>
+          <w:sz w:val="28"/>
+        </w:rPr>
+      </w:pPr>
+      <w:r>
+        <w:rPr>
+          <w:sz w:val="28"/>
+        </w:rPr>
+        <w:t>Gộp 2 bảng dữ liệu</w:t>
+      </w:r>
+      <w:r>
+        <w:rPr>
+          <w:sz w:val="28"/>
+        </w:rPr>
+        <w:t>:</w:t>
+      </w:r>
+      <w:r>
+        <w:rPr>
+          <w:sz w:val="28"/>
+        </w:rPr>
+        <w:t xml:space="preserve"> </w:t>
+      </w:r>
+      <w:r>
+        <w:rPr>
+          <w:sz w:val="28"/>
+        </w:rPr>
+        <w:t>Gộp hai bảng dữ liệu để thuận tiện cho việc thao tác, phân tích và trực quan hóa.</w:t>
+      </w:r>
+    </w:p>
+    <w:p>
+      <w:pPr>
+        <w:pStyle w:val="ListParagraph"/>
+        <w:numPr>
+          <w:ilvl w:val="0"/>
+          <w:numId w:val="6"/>
+        </w:numPr>
+        <w:ind w:left="1134" w:hanging="425"/>
+        <w:rPr>
+          <w:sz w:val="28"/>
+        </w:rPr>
+      </w:pPr>
+      <w:r>
+        <w:rPr>
+          <w:sz w:val="28"/>
+        </w:rPr>
+        <w:t>Loại bỏ giai đoạn dữ liệu bị thiếu nhiều để giảm sai số khi phân tích thống kê</w:t>
+      </w:r>
+      <w:r>
+        <w:rPr>
+          <w:sz w:val="28"/>
+        </w:rPr>
+        <w:t xml:space="preserve">: </w:t>
+      </w:r>
+      <w:r>
+        <w:rPr>
+          <w:sz w:val="28"/>
+        </w:rPr>
+        <w:t>Loại bỏ các dữ liệu có trước năm 1875 vì trước thời điểm này, nhiều quốc gia không có dữ liệu đo đạc nên sẽ gây ảnh hưởng đến kết quả phân tích.</w:t>
+      </w:r>
+    </w:p>
+    <w:p>
+      <w:pPr>
+        <w:rPr>
+          <w:sz w:val="28"/>
+        </w:rPr>
+      </w:pPr>
+      <w:r>
+        <w:rPr>
+          <w:sz w:val="28"/>
+        </w:rPr>
+        <w:lastRenderedPageBreak/>
+        <w:t>3.</w:t>
+      </w:r>
+      <w:r>
+        <w:rPr>
+          <w:sz w:val="28"/>
+        </w:rPr>
+        <w:t xml:space="preserve"> Mức thay đổi nhiệt độ có đồng nhất giữa các châu lục hay không?</w:t>
+      </w:r>
+    </w:p>
+    <w:p>
+      <w:pPr>
+        <w:rPr>
+          <w:sz w:val="28"/>
+        </w:rPr>
+      </w:pPr>
+      <w:r>
+        <w:rPr>
+          <w:sz w:val="28"/>
+        </w:rPr>
+        <w:t>Chúng em tiến hành trực quan hóa dữ liệu nhiệt độ trung bình trên 5 châu lục theo năm để quan sát sự biến thiên về nhiệt độ giữa các châu lục này.</w:t>
+      </w:r>
+    </w:p>
+    <w:p>
+      <w:pPr>
+        <w:rPr>
+          <w:sz w:val="28"/>
+        </w:rPr>
+      </w:pPr>
+      <w:r>
+        <w:rPr>
+          <w:noProof/>
+          <w:sz w:val="28"/>
+        </w:rPr>
+        <w:drawing>
+          <wp:inline distT="0" distB="0" distL="0" distR="0">
+            <wp:extent cx="5943600" cy="2856230"/>
+            <wp:effectExtent l="0" t="0" r="0" b="1270"/>
+            <wp:docPr id="7" name="Picture 7"/>
+            <wp:cNvGraphicFramePr>
+              <a:graphicFrameLocks xmlns:a="http://schemas.openxmlformats.org/drawingml/2006/main" noChangeAspect="1"/>
+            </wp:cNvGraphicFramePr>
+            <a:graphic xmlns:a="http://schemas.openxmlformats.org/drawingml/2006/main">
+              <a:graphicData uri="http://schemas.openxmlformats.org/drawingml/2006/picture">
+                <pic:pic xmlns:pic="http://schemas.openxmlformats.org/drawingml/2006/picture">
+                  <pic:nvPicPr>
+                    <pic:cNvPr id="0" name="Screenshot from 2023-02-01 21-29-55.png"/>
+                    <pic:cNvPicPr/>
+                  </pic:nvPicPr>
+                  <pic:blipFill>
+                    <a:blip r:embed="rId17">
+                      <a:extLst>
+                        <a:ext uri="{28A0092B-C50C-407E-A947-70E740481C1C}">
+                          <a14:useLocalDpi xmlns:a14="http://schemas.microsoft.com/office/drawing/2010/main" val="0"/>
+                        </a:ext>
+                      </a:extLst>
+                    </a:blip>
+                    <a:stretch>
+                      <a:fillRect/>
+                    </a:stretch>
+                  </pic:blipFill>
+                  <pic:spPr>
+                    <a:xfrm>
+                      <a:off x="0" y="0"/>
+                      <a:ext cx="5943600" cy="2856230"/>
+                    </a:xfrm>
+                    <a:prstGeom prst="rect">
+                      <a:avLst/>
+                    </a:prstGeom>
+                  </pic:spPr>
+                </pic:pic>
+              </a:graphicData>
+            </a:graphic>
+          </wp:inline>
+        </w:drawing>
+      </w:r>
+    </w:p>
+    <w:p>
+      <w:pPr>
+        <w:ind w:firstLine="720"/>
+        <w:rPr>
+          <w:sz w:val="28"/>
+        </w:rPr>
+      </w:pPr>
+      <w:r>
+        <w:rPr>
+          <w:sz w:val="28"/>
+        </w:rPr>
+        <w:t>Biểu đồ cho thấy nhiệt độ trung bình trên khắp các châu lục có xu hướng tăng dần theo từng năm. Tuy nhiên</w:t>
+      </w:r>
+      <w:r>
+        <w:rPr>
+          <w:sz w:val="28"/>
+        </w:rPr>
+        <w:t xml:space="preserve"> mức tăng nhiệt độ là không đồng đều giữa các châu lục.</w:t>
       </w:r>
     </w:p>
     <w:p>
@@ -383,30 +1294,15 @@
           <w:ilvl w:val="0"/>
           <w:numId w:val="5"/>
         </w:numPr>
-      </w:pPr>
-      <w:r>
-        <w:rPr>
-          <w:sz w:val="28"/>
-        </w:rPr>
-        <w:t>Vì dữ liệu bị thiếu nằm liên tiếp nhau và đang xử lý với dữ liệu dạng chuỗi thời gian, nên cách hợp lý là xóa toàn bộ các điểm dữ liệu mà có trường thông tin quan trọng bị thiếu.</w:t>
-      </w:r>
-    </w:p>
-    <w:p>
-      <w:pPr>
-        <w:pStyle w:val="ListParagraph"/>
-        <w:numPr>
-          <w:ilvl w:val="0"/>
-          <w:numId w:val="6"/>
-        </w:numPr>
-        <w:rPr>
-          <w:sz w:val="28"/>
-        </w:rPr>
-      </w:pPr>
-      <w:r>
-        <w:rPr>
-          <w:sz w:val="28"/>
-        </w:rPr>
-        <w:t>Xử lý trường thời gian trong dữ liệu:</w:t>
+        <w:rPr>
+          <w:sz w:val="28"/>
+        </w:rPr>
+      </w:pPr>
+      <w:r>
+        <w:rPr>
+          <w:sz w:val="28"/>
+        </w:rPr>
+        <w:t>Châu Âu mặc dù có nền nhiệt độ trung bình thấp nhất trong số các châu lục, chỉ 8.3 độ, tuy nhiên lại chứng kiến mức gia tăng nhiệt độ lớn nhất, với chênh lệch 1.6 độ giữa mức cao nhất và mức trung bình.</w:t>
       </w:r>
     </w:p>
     <w:p>
@@ -424,7 +1320,13 @@
         <w:rPr>
           <w:sz w:val="28"/>
         </w:rPr>
-        <w:t>Vì các điểm dữ liệu được thống kê theo ngày trong tổng cộng 166 năm tính từ 1850 và rất nhiều điểm dữ liệu bị thiếu, nên nhóm các điểm dữ liệu về theo năm.</w:t>
+        <w:t xml:space="preserve">Châu Phi </w:t>
+      </w:r>
+      <w:r>
+        <w:rPr>
+          <w:sz w:val="28"/>
+        </w:rPr>
+        <w:t>mặc dù có nhiệt độ trung bình cao nhất trong 5 châu lục, ở mức 23.2 độ, nhưng mức tăng nhiệt chỉ vào khoảng 1.1 độ, bằng với mức tăng nhiệt của Châu Đại Đương và Châu Mỹ.</w:t>
       </w:r>
     </w:p>
     <w:p>
@@ -432,7 +1334,7 @@
         <w:pStyle w:val="ListParagraph"/>
         <w:numPr>
           <w:ilvl w:val="0"/>
-          <w:numId w:val="6"/>
+          <w:numId w:val="5"/>
         </w:numPr>
         <w:rPr>
           <w:sz w:val="28"/>
@@ -442,7 +1344,7 @@
         <w:rPr>
           <w:sz w:val="28"/>
         </w:rPr>
-        <w:t>Gộp 2 bảng dữ liệu</w:t>
+        <w:t>Ở biểu đồ đường, ta thấy Châu Đại Dương có nhiệt độ biến động mạnh hơn và có vẻ mang tính chu kỳ, đây có thể là do hiệu ứng của hiện tương La Nina.</w:t>
       </w:r>
     </w:p>
     <w:p>
@@ -450,7 +1352,7 @@
         <w:pStyle w:val="ListParagraph"/>
         <w:numPr>
           <w:ilvl w:val="0"/>
-          <w:numId w:val="6"/>
+          <w:numId w:val="5"/>
         </w:numPr>
         <w:rPr>
           <w:sz w:val="28"/>
@@ -460,27 +1362,383 @@
         <w:rPr>
           <w:sz w:val="28"/>
         </w:rPr>
-        <w:t>Loại bỏ giai đoạn dữ liệu bị thiếu nhiều để giảm sai số khi phân tích thống kê</w:t>
-      </w:r>
-    </w:p>
-    <w:p>
-      <w:pPr>
-        <w:rPr>
-          <w:sz w:val="28"/>
-        </w:rPr>
-      </w:pPr>
-    </w:p>
-    <w:p>
-      <w:pPr>
-        <w:rPr>
-          <w:sz w:val="28"/>
-        </w:rPr>
-      </w:pPr>
-      <w:r>
-        <w:rPr>
-          <w:sz w:val="28"/>
-        </w:rPr>
-        <w:t>Biểu đồ cho thấy nhiệt độ trung bình trên khắp các châu lục có xu hướng tăng dần theo từng năm. Tuy nhiên một số khu vực như phía đông Thái Bình Dương chứng kiến mức nhiệt độ thay đổi thấp hơn, là do hiệu ứng mang tính chu kỳ La Nina.</w:t>
+        <w:t>Nhìn chung, tất cả các châu lục đều chứng kiến nhiệt độ gia tăng với mức dao động từ 1 cho đến 1.5 độ.</w:t>
+      </w:r>
+    </w:p>
+    <w:p>
+      <w:pPr>
+        <w:rPr>
+          <w:sz w:val="28"/>
+        </w:rPr>
+      </w:pPr>
+    </w:p>
+    <w:p>
+      <w:pPr>
+        <w:ind w:left="720"/>
+        <w:rPr>
+          <w:sz w:val="28"/>
+        </w:rPr>
+      </w:pPr>
+      <w:r>
+        <w:rPr>
+          <w:sz w:val="28"/>
+        </w:rPr>
+        <w:t xml:space="preserve">4. </w:t>
+      </w:r>
+      <w:r>
+        <w:rPr>
+          <w:sz w:val="28"/>
+        </w:rPr>
+        <w:t>Vị trí địa lý của các quốc gia ở mỗi châu lục ảnh hưởng thế nào đến mức thay đổi nhiệt độ?</w:t>
+      </w:r>
+    </w:p>
+    <w:p>
+      <w:pPr>
+        <w:ind w:left="720"/>
+        <w:rPr>
+          <w:sz w:val="28"/>
+        </w:rPr>
+      </w:pPr>
+      <w:r>
+        <w:rPr>
+          <w:sz w:val="28"/>
+        </w:rPr>
+        <w:lastRenderedPageBreak/>
+        <w:t>Chúng em tiến hành khảo sát 10 quốc gia có mức tăng nhiệt lớn nhất và nhỏ nhất ở từng châu lục để quan sát ảnh hưởng của vị trí địa lý đến nhiệt độ.</w:t>
+      </w:r>
+      <w:r>
+        <w:rPr>
+          <w:sz w:val="28"/>
+        </w:rPr>
+        <w:t xml:space="preserve"> Riêng Châu Đại Dương không xét vì chỉ có 3 quốc gia được khảo sát.</w:t>
+      </w:r>
+    </w:p>
+    <w:p>
+      <w:pPr>
+        <w:ind w:left="720"/>
+        <w:rPr>
+          <w:sz w:val="28"/>
+        </w:rPr>
+      </w:pPr>
+      <w:r>
+        <w:rPr>
+          <w:noProof/>
+          <w:sz w:val="28"/>
+        </w:rPr>
+        <w:drawing>
+          <wp:inline distT="0" distB="0" distL="0" distR="0">
+            <wp:extent cx="5876925" cy="5324475"/>
+            <wp:effectExtent l="0" t="0" r="9525" b="9525"/>
+            <wp:docPr id="8" name="Picture 8"/>
+            <wp:cNvGraphicFramePr>
+              <a:graphicFrameLocks xmlns:a="http://schemas.openxmlformats.org/drawingml/2006/main" noChangeAspect="1"/>
+            </wp:cNvGraphicFramePr>
+            <a:graphic xmlns:a="http://schemas.openxmlformats.org/drawingml/2006/main">
+              <a:graphicData uri="http://schemas.openxmlformats.org/drawingml/2006/picture">
+                <pic:pic xmlns:pic="http://schemas.openxmlformats.org/drawingml/2006/picture">
+                  <pic:nvPicPr>
+                    <pic:cNvPr id="0" name="Screenshot from 2023-02-01 23-31-50.png"/>
+                    <pic:cNvPicPr/>
+                  </pic:nvPicPr>
+                  <pic:blipFill>
+                    <a:blip r:embed="rId18">
+                      <a:extLst>
+                        <a:ext uri="{28A0092B-C50C-407E-A947-70E740481C1C}">
+                          <a14:useLocalDpi xmlns:a14="http://schemas.microsoft.com/office/drawing/2010/main" val="0"/>
+                        </a:ext>
+                      </a:extLst>
+                    </a:blip>
+                    <a:stretch>
+                      <a:fillRect/>
+                    </a:stretch>
+                  </pic:blipFill>
+                  <pic:spPr>
+                    <a:xfrm>
+                      <a:off x="0" y="0"/>
+                      <a:ext cx="5876925" cy="5324475"/>
+                    </a:xfrm>
+                    <a:prstGeom prst="rect">
+                      <a:avLst/>
+                    </a:prstGeom>
+                  </pic:spPr>
+                </pic:pic>
+              </a:graphicData>
+            </a:graphic>
+          </wp:inline>
+        </w:drawing>
+      </w:r>
+    </w:p>
+    <w:p>
+      <w:pPr>
+        <w:ind w:left="720"/>
+        <w:rPr>
+          <w:sz w:val="28"/>
+        </w:rPr>
+      </w:pPr>
+      <w:r>
+        <w:rPr>
+          <w:sz w:val="28"/>
+        </w:rPr>
+        <w:t xml:space="preserve">Ở Châu Á, các quốc gia chịu ảnh hưởng lớn nhất của sự nóng lên toàn cầu là các quốc gia nằm ở khu vực Trung và </w:t>
+      </w:r>
+      <w:r>
+        <w:rPr>
+          <w:sz w:val="28"/>
+        </w:rPr>
+        <w:t>Tây</w:t>
+      </w:r>
+      <w:r>
+        <w:rPr>
+          <w:sz w:val="28"/>
+        </w:rPr>
+        <w:t xml:space="preserve"> Á với mức tăng lên tới 3.5 độ ở </w:t>
+      </w:r>
+      <w:r>
+        <w:rPr>
+          <w:sz w:val="28"/>
+        </w:rPr>
+        <w:t>Turkmenistan. Trong khi đó các quốc gia ở khu vực Nam Á và Đông Nam Á có mức tăng nhiệt thấp hơn chỉ khoảng 1 độ.</w:t>
+      </w:r>
+    </w:p>
+    <w:p>
+      <w:pPr>
+        <w:ind w:firstLine="720"/>
+        <w:rPr>
+          <w:b/>
+          <w:sz w:val="28"/>
+        </w:rPr>
+      </w:pPr>
+    </w:p>
+    <w:p>
+      <w:pPr>
+        <w:ind w:firstLine="720"/>
+        <w:rPr>
+          <w:b/>
+          <w:sz w:val="28"/>
+        </w:rPr>
+      </w:pPr>
+      <w:r>
+        <w:rPr>
+          <w:b/>
+          <w:noProof/>
+          <w:sz w:val="28"/>
+        </w:rPr>
+        <w:lastRenderedPageBreak/>
+        <w:drawing>
+          <wp:inline distT="0" distB="0" distL="0" distR="0" wp14:anchorId="3E364D92" wp14:editId="444A9FCC">
+            <wp:extent cx="5810250" cy="5324475"/>
+            <wp:effectExtent l="0" t="0" r="0" b="9525"/>
+            <wp:docPr id="9" name="Picture 9"/>
+            <wp:cNvGraphicFramePr>
+              <a:graphicFrameLocks xmlns:a="http://schemas.openxmlformats.org/drawingml/2006/main" noChangeAspect="1"/>
+            </wp:cNvGraphicFramePr>
+            <a:graphic xmlns:a="http://schemas.openxmlformats.org/drawingml/2006/main">
+              <a:graphicData uri="http://schemas.openxmlformats.org/drawingml/2006/picture">
+                <pic:pic xmlns:pic="http://schemas.openxmlformats.org/drawingml/2006/picture">
+                  <pic:nvPicPr>
+                    <pic:cNvPr id="0" name="Screenshot from 2023-02-01 23-47-19.png"/>
+                    <pic:cNvPicPr/>
+                  </pic:nvPicPr>
+                  <pic:blipFill>
+                    <a:blip r:embed="rId19">
+                      <a:extLst>
+                        <a:ext uri="{28A0092B-C50C-407E-A947-70E740481C1C}">
+                          <a14:useLocalDpi xmlns:a14="http://schemas.microsoft.com/office/drawing/2010/main" val="0"/>
+                        </a:ext>
+                      </a:extLst>
+                    </a:blip>
+                    <a:stretch>
+                      <a:fillRect/>
+                    </a:stretch>
+                  </pic:blipFill>
+                  <pic:spPr>
+                    <a:xfrm>
+                      <a:off x="0" y="0"/>
+                      <a:ext cx="5810250" cy="5324475"/>
+                    </a:xfrm>
+                    <a:prstGeom prst="rect">
+                      <a:avLst/>
+                    </a:prstGeom>
+                  </pic:spPr>
+                </pic:pic>
+              </a:graphicData>
+            </a:graphic>
+          </wp:inline>
+        </w:drawing>
+      </w:r>
+    </w:p>
+    <w:p>
+      <w:pPr>
+        <w:ind w:firstLine="720"/>
+        <w:rPr>
+          <w:sz w:val="28"/>
+        </w:rPr>
+      </w:pPr>
+      <w:r>
+        <w:rPr>
+          <w:sz w:val="28"/>
+        </w:rPr>
+        <w:t>Tương tự như ở Châu Á, các quốc gia Nam Phi có mức tưng nhiệt thấp hơn đáng kể các quốc gia ở Bắc và Trung Phi. Ai Cập là quốc gia có mức tăng lớn nhất với hơn 2 độ.</w:t>
+      </w:r>
+    </w:p>
+    <w:p>
+      <w:pPr>
+        <w:ind w:firstLine="720"/>
+        <w:rPr>
+          <w:sz w:val="28"/>
+        </w:rPr>
+      </w:pPr>
+      <w:r>
+        <w:rPr>
+          <w:noProof/>
+          <w:sz w:val="28"/>
+        </w:rPr>
+        <w:lastRenderedPageBreak/>
+        <w:drawing>
+          <wp:inline distT="0" distB="0" distL="0" distR="0">
+            <wp:extent cx="5734050" cy="5343525"/>
+            <wp:effectExtent l="0" t="0" r="0" b="9525"/>
+            <wp:docPr id="10" name="Picture 10"/>
+            <wp:cNvGraphicFramePr>
+              <a:graphicFrameLocks xmlns:a="http://schemas.openxmlformats.org/drawingml/2006/main" noChangeAspect="1"/>
+            </wp:cNvGraphicFramePr>
+            <a:graphic xmlns:a="http://schemas.openxmlformats.org/drawingml/2006/main">
+              <a:graphicData uri="http://schemas.openxmlformats.org/drawingml/2006/picture">
+                <pic:pic xmlns:pic="http://schemas.openxmlformats.org/drawingml/2006/picture">
+                  <pic:nvPicPr>
+                    <pic:cNvPr id="0" name="Screenshot from 2023-02-01 23-49-28.png"/>
+                    <pic:cNvPicPr/>
+                  </pic:nvPicPr>
+                  <pic:blipFill>
+                    <a:blip r:embed="rId20">
+                      <a:extLst>
+                        <a:ext uri="{28A0092B-C50C-407E-A947-70E740481C1C}">
+                          <a14:useLocalDpi xmlns:a14="http://schemas.microsoft.com/office/drawing/2010/main" val="0"/>
+                        </a:ext>
+                      </a:extLst>
+                    </a:blip>
+                    <a:stretch>
+                      <a:fillRect/>
+                    </a:stretch>
+                  </pic:blipFill>
+                  <pic:spPr>
+                    <a:xfrm>
+                      <a:off x="0" y="0"/>
+                      <a:ext cx="5734050" cy="5343525"/>
+                    </a:xfrm>
+                    <a:prstGeom prst="rect">
+                      <a:avLst/>
+                    </a:prstGeom>
+                  </pic:spPr>
+                </pic:pic>
+              </a:graphicData>
+            </a:graphic>
+          </wp:inline>
+        </w:drawing>
+      </w:r>
+    </w:p>
+    <w:p>
+      <w:pPr>
+        <w:ind w:firstLine="720"/>
+        <w:rPr>
+          <w:sz w:val="28"/>
+        </w:rPr>
+      </w:pPr>
+      <w:r>
+        <w:rPr>
+          <w:sz w:val="28"/>
+        </w:rPr>
+        <w:t>Ở Châu Mỹ, ta có thể thấy</w:t>
+      </w:r>
+      <w:r>
+        <w:rPr>
+          <w:sz w:val="28"/>
+        </w:rPr>
+        <w:t xml:space="preserve"> Bắc Mỹ chịu ảnh hưởng lớn nhất với mức tăng nhiệt lên tới hơn 2.5 độ diễn ra ở Canada. Các quốc gia Trung và Nam Mỹ có mức tăng chênh nhau không đáng kể. </w:t>
+      </w:r>
+    </w:p>
+    <w:p>
+      <w:pPr>
+        <w:ind w:firstLine="720"/>
+        <w:rPr>
+          <w:sz w:val="28"/>
+        </w:rPr>
+      </w:pPr>
+      <w:r>
+        <w:rPr>
+          <w:noProof/>
+          <w:sz w:val="28"/>
+        </w:rPr>
+        <w:lastRenderedPageBreak/>
+        <w:drawing>
+          <wp:inline distT="0" distB="0" distL="0" distR="0">
+            <wp:extent cx="5753100" cy="5353050"/>
+            <wp:effectExtent l="0" t="0" r="0" b="0"/>
+            <wp:docPr id="11" name="Picture 11"/>
+            <wp:cNvGraphicFramePr>
+              <a:graphicFrameLocks xmlns:a="http://schemas.openxmlformats.org/drawingml/2006/main" noChangeAspect="1"/>
+            </wp:cNvGraphicFramePr>
+            <a:graphic xmlns:a="http://schemas.openxmlformats.org/drawingml/2006/main">
+              <a:graphicData uri="http://schemas.openxmlformats.org/drawingml/2006/picture">
+                <pic:pic xmlns:pic="http://schemas.openxmlformats.org/drawingml/2006/picture">
+                  <pic:nvPicPr>
+                    <pic:cNvPr id="0" name="Screenshot from 2023-02-01 23-52-52.png"/>
+                    <pic:cNvPicPr/>
+                  </pic:nvPicPr>
+                  <pic:blipFill>
+                    <a:blip r:embed="rId21">
+                      <a:extLst>
+                        <a:ext uri="{28A0092B-C50C-407E-A947-70E740481C1C}">
+                          <a14:useLocalDpi xmlns:a14="http://schemas.microsoft.com/office/drawing/2010/main" val="0"/>
+                        </a:ext>
+                      </a:extLst>
+                    </a:blip>
+                    <a:stretch>
+                      <a:fillRect/>
+                    </a:stretch>
+                  </pic:blipFill>
+                  <pic:spPr>
+                    <a:xfrm>
+                      <a:off x="0" y="0"/>
+                      <a:ext cx="5753100" cy="5353050"/>
+                    </a:xfrm>
+                    <a:prstGeom prst="rect">
+                      <a:avLst/>
+                    </a:prstGeom>
+                  </pic:spPr>
+                </pic:pic>
+              </a:graphicData>
+            </a:graphic>
+          </wp:inline>
+        </w:drawing>
+      </w:r>
+    </w:p>
+    <w:p>
+      <w:pPr>
+        <w:ind w:firstLine="720"/>
+        <w:rPr>
+          <w:sz w:val="28"/>
+        </w:rPr>
+      </w:pPr>
+      <w:r>
+        <w:rPr>
+          <w:sz w:val="28"/>
+        </w:rPr>
+        <w:t xml:space="preserve">Tại Châu Âu, các quốc gia Đông Âu chịu ảnh hưởng lớn hơn từ sự nóng lên toàn cầu với Ukraine ảnh hưởng nặng nhất với mức tăng lên tới hơn 3 độ. </w:t>
+      </w:r>
+    </w:p>
+    <w:p>
+      <w:pPr>
+        <w:ind w:firstLine="720"/>
+        <w:rPr>
+          <w:sz w:val="28"/>
+        </w:rPr>
+      </w:pPr>
+      <w:r>
+        <w:rPr>
+          <w:sz w:val="28"/>
+        </w:rPr>
+        <w:t>Như vậy, ta có thể thấy rằng, vị trí địa lý là một nhân tố quan trọng ảnh hưởng tới mức tăng nhiệt độ của từng quốc gia, với Trung và Tây Á chịu ảnh hưởng nặng nề nhất và Bán Cầu Bắc chịu ảnh hưởng nhiều hơn Bán Cầu Nam.</w:t>
       </w:r>
     </w:p>
     <w:p>
@@ -488,23 +1746,19 @@
         <w:pStyle w:val="ListParagraph"/>
         <w:numPr>
           <w:ilvl w:val="0"/>
-          <w:numId w:val="1"/>
+          <w:numId w:val="8"/>
         </w:numPr>
         <w:rPr>
-          <w:sz w:val="28"/>
-        </w:rPr>
-      </w:pPr>
-      <w:r>
-        <w:rPr>
-          <w:sz w:val="28"/>
-        </w:rPr>
-        <w:t>Bắc Mỹ</w:t>
-      </w:r>
-      <w:r>
-        <w:rPr>
-          <w:sz w:val="28"/>
-        </w:rPr>
-        <w:t xml:space="preserve">: </w:t>
+          <w:b/>
+          <w:sz w:val="28"/>
+        </w:rPr>
+      </w:pPr>
+      <w:r>
+        <w:rPr>
+          <w:b/>
+          <w:sz w:val="28"/>
+        </w:rPr>
+        <w:t>Dự đoán xu hướng thay đổi của nhiệt độ:</w:t>
       </w:r>
     </w:p>
     <w:p>
@@ -512,7 +1766,7 @@
         <w:pStyle w:val="ListParagraph"/>
         <w:numPr>
           <w:ilvl w:val="0"/>
-          <w:numId w:val="2"/>
+          <w:numId w:val="9"/>
         </w:numPr>
         <w:rPr>
           <w:sz w:val="28"/>
@@ -522,13 +1776,13 @@
         <w:rPr>
           <w:sz w:val="28"/>
         </w:rPr>
-        <w:t xml:space="preserve">Bắc Mỹ liên tục ghi nhận </w:t>
-      </w:r>
-      <w:r>
-        <w:rPr>
-          <w:sz w:val="28"/>
-        </w:rPr>
-        <w:t>các mức nhiệt độ kỷ lục trong những năm gần đây</w:t>
+        <w:t>Xử lý dữ liệu:</w:t>
+      </w:r>
+      <w:r>
+        <w:rPr>
+          <w:sz w:val="28"/>
+        </w:rPr>
+        <w:t xml:space="preserve"> Do sau năm 1975 có một sự thay đổi đột ngột về xu hướng tăng nhiệt độ toàn cầu, nên chúng em chỉ xét các điểm dữ liệu tính từ 1975 để làm căn cứ dự đoán nhiệt độ tương lai.</w:t>
       </w:r>
     </w:p>
     <w:p>
@@ -536,7 +1790,7 @@
         <w:pStyle w:val="ListParagraph"/>
         <w:numPr>
           <w:ilvl w:val="0"/>
-          <w:numId w:val="2"/>
+          <w:numId w:val="9"/>
         </w:numPr>
         <w:rPr>
           <w:sz w:val="28"/>
@@ -546,291 +1800,427 @@
         <w:rPr>
           <w:sz w:val="28"/>
         </w:rPr>
-        <w:t>Các quốc gia vùng biển Caribbean chứng kiến 9 trong 10 năm ấm nhất trong lịch sử xảy ra trong vòng 15 năm trở lại đây.</w:t>
+        <w:t>Xem xét xu hướng và dự đoán:</w:t>
       </w:r>
     </w:p>
     <w:p>
       <w:pPr>
         <w:pStyle w:val="ListParagraph"/>
-        <w:numPr>
-          <w:ilvl w:val="0"/>
-          <w:numId w:val="1"/>
-        </w:numPr>
-        <w:rPr>
-          <w:sz w:val="28"/>
-        </w:rPr>
-      </w:pPr>
-      <w:r>
-        <w:rPr>
-          <w:sz w:val="28"/>
-        </w:rPr>
-        <w:t>Nam Mỹ</w:t>
-      </w:r>
-      <w:r>
-        <w:rPr>
-          <w:sz w:val="28"/>
-        </w:rPr>
-        <w:t>:</w:t>
-      </w:r>
+        <w:rPr>
+          <w:sz w:val="28"/>
+        </w:rPr>
+      </w:pPr>
+      <w:r>
+        <w:rPr>
+          <w:noProof/>
+          <w:sz w:val="28"/>
+        </w:rPr>
+        <w:lastRenderedPageBreak/>
+        <w:drawing>
+          <wp:inline distT="0" distB="0" distL="0" distR="0">
+            <wp:extent cx="5943600" cy="3235960"/>
+            <wp:effectExtent l="0" t="0" r="0" b="2540"/>
+            <wp:docPr id="17" name="Picture 17"/>
+            <wp:cNvGraphicFramePr>
+              <a:graphicFrameLocks xmlns:a="http://schemas.openxmlformats.org/drawingml/2006/main" noChangeAspect="1"/>
+            </wp:cNvGraphicFramePr>
+            <a:graphic xmlns:a="http://schemas.openxmlformats.org/drawingml/2006/main">
+              <a:graphicData uri="http://schemas.openxmlformats.org/drawingml/2006/picture">
+                <pic:pic xmlns:pic="http://schemas.openxmlformats.org/drawingml/2006/picture">
+                  <pic:nvPicPr>
+                    <pic:cNvPr id="0" name="Screenshot from 2023-02-02 01-22-32.png"/>
+                    <pic:cNvPicPr/>
+                  </pic:nvPicPr>
+                  <pic:blipFill>
+                    <a:blip r:embed="rId22">
+                      <a:extLst>
+                        <a:ext uri="{28A0092B-C50C-407E-A947-70E740481C1C}">
+                          <a14:useLocalDpi xmlns:a14="http://schemas.microsoft.com/office/drawing/2010/main" val="0"/>
+                        </a:ext>
+                      </a:extLst>
+                    </a:blip>
+                    <a:stretch>
+                      <a:fillRect/>
+                    </a:stretch>
+                  </pic:blipFill>
+                  <pic:spPr>
+                    <a:xfrm>
+                      <a:off x="0" y="0"/>
+                      <a:ext cx="5943600" cy="3235960"/>
+                    </a:xfrm>
+                    <a:prstGeom prst="rect">
+                      <a:avLst/>
+                    </a:prstGeom>
+                  </pic:spPr>
+                </pic:pic>
+              </a:graphicData>
+            </a:graphic>
+          </wp:inline>
+        </w:drawing>
+      </w:r>
+      <w:bookmarkStart w:id="0" w:name="_GoBack"/>
+      <w:bookmarkEnd w:id="0"/>
     </w:p>
     <w:p>
       <w:pPr>
         <w:pStyle w:val="ListParagraph"/>
-        <w:numPr>
-          <w:ilvl w:val="0"/>
-          <w:numId w:val="2"/>
-        </w:numPr>
-        <w:rPr>
-          <w:sz w:val="28"/>
-        </w:rPr>
-      </w:pPr>
-      <w:r>
-        <w:rPr>
-          <w:sz w:val="28"/>
-        </w:rPr>
-        <w:t>9 trong 10 năm ấm nhất trong lịch sử của vùng này xảy ra trong vòng 10 năm trở lại đây.</w:t>
+        <w:rPr>
+          <w:sz w:val="28"/>
+        </w:rPr>
+      </w:pPr>
+      <w:r>
+        <w:rPr>
+          <w:sz w:val="28"/>
+        </w:rPr>
+        <w:t>Trực quan hóa mối quan hệ giữa hai thuộc tính nhiệt độ trung bình và năm cho thấy có xu hướng tương quan tuyến tính giữa hai biến này.</w:t>
       </w:r>
     </w:p>
     <w:p>
       <w:pPr>
         <w:pStyle w:val="ListParagraph"/>
-        <w:numPr>
-          <w:ilvl w:val="0"/>
-          <w:numId w:val="2"/>
-        </w:numPr>
-        <w:rPr>
-          <w:sz w:val="28"/>
-        </w:rPr>
-      </w:pPr>
-      <w:r>
-        <w:rPr>
-          <w:sz w:val="28"/>
-        </w:rPr>
-        <w:t xml:space="preserve">Brazil là quốc gia có mức </w:t>
-      </w:r>
-      <w:r>
-        <w:rPr>
-          <w:sz w:val="28"/>
-        </w:rPr>
-        <w:t>tăng</w:t>
-      </w:r>
-      <w:r>
-        <w:rPr>
-          <w:sz w:val="28"/>
-        </w:rPr>
-        <w:t xml:space="preserve"> nhiệt độ lớn nhất toàn cầu</w:t>
-      </w:r>
-      <w:r>
-        <w:rPr>
-          <w:sz w:val="28"/>
-        </w:rPr>
-        <w:t>, lên tới 4.7 độ C.</w:t>
-      </w:r>
+        <w:rPr>
+          <w:sz w:val="28"/>
+        </w:rPr>
+      </w:pPr>
     </w:p>
     <w:p>
       <w:pPr>
         <w:pStyle w:val="ListParagraph"/>
-        <w:numPr>
-          <w:ilvl w:val="0"/>
-          <w:numId w:val="1"/>
-        </w:numPr>
-        <w:rPr>
-          <w:sz w:val="28"/>
-        </w:rPr>
-      </w:pPr>
-      <w:r>
-        <w:rPr>
+        <w:rPr>
+          <w:sz w:val="28"/>
+        </w:rPr>
+      </w:pPr>
+      <w:r>
+        <w:rPr>
+          <w:noProof/>
+          <w:sz w:val="28"/>
+        </w:rPr>
+        <w:drawing>
+          <wp:inline distT="0" distB="0" distL="0" distR="0">
+            <wp:extent cx="5943600" cy="565150"/>
+            <wp:effectExtent l="0" t="0" r="0" b="6350"/>
+            <wp:docPr id="19" name="Picture 19"/>
+            <wp:cNvGraphicFramePr>
+              <a:graphicFrameLocks xmlns:a="http://schemas.openxmlformats.org/drawingml/2006/main" noChangeAspect="1"/>
+            </wp:cNvGraphicFramePr>
+            <a:graphic xmlns:a="http://schemas.openxmlformats.org/drawingml/2006/main">
+              <a:graphicData uri="http://schemas.openxmlformats.org/drawingml/2006/picture">
+                <pic:pic xmlns:pic="http://schemas.openxmlformats.org/drawingml/2006/picture">
+                  <pic:nvPicPr>
+                    <pic:cNvPr id="0" name="Screenshot from 2023-02-02 01-24-21.png"/>
+                    <pic:cNvPicPr/>
+                  </pic:nvPicPr>
+                  <pic:blipFill>
+                    <a:blip r:embed="rId23">
+                      <a:extLst>
+                        <a:ext uri="{28A0092B-C50C-407E-A947-70E740481C1C}">
+                          <a14:useLocalDpi xmlns:a14="http://schemas.microsoft.com/office/drawing/2010/main" val="0"/>
+                        </a:ext>
+                      </a:extLst>
+                    </a:blip>
+                    <a:stretch>
+                      <a:fillRect/>
+                    </a:stretch>
+                  </pic:blipFill>
+                  <pic:spPr>
+                    <a:xfrm>
+                      <a:off x="0" y="0"/>
+                      <a:ext cx="5943600" cy="565150"/>
+                    </a:xfrm>
+                    <a:prstGeom prst="rect">
+                      <a:avLst/>
+                    </a:prstGeom>
+                  </pic:spPr>
+                </pic:pic>
+              </a:graphicData>
+            </a:graphic>
+          </wp:inline>
+        </w:drawing>
+      </w:r>
+    </w:p>
+    <w:p>
+      <w:pPr>
+        <w:pStyle w:val="ListParagraph"/>
+        <w:rPr>
+          <w:noProof/>
+          <w:sz w:val="28"/>
+        </w:rPr>
+      </w:pPr>
+      <w:r>
+        <w:rPr>
+          <w:noProof/>
+          <w:sz w:val="28"/>
+        </w:rPr>
+        <w:t xml:space="preserve">Tính toán hệ số tương quan Pearson giữa hai biến cho thấy chúng có một mối tương quan mạnh. </w:t>
+      </w:r>
+    </w:p>
+    <w:p>
+      <w:pPr>
+        <w:pStyle w:val="ListParagraph"/>
+        <w:rPr>
+          <w:noProof/>
+          <w:sz w:val="28"/>
+        </w:rPr>
+      </w:pPr>
+    </w:p>
+    <w:p>
+      <w:pPr>
+        <w:pStyle w:val="ListParagraph"/>
+        <w:rPr>
+          <w:noProof/>
+          <w:sz w:val="28"/>
+        </w:rPr>
+      </w:pPr>
+      <w:r>
+        <w:rPr>
+          <w:noProof/>
+          <w:sz w:val="28"/>
+        </w:rPr>
+        <w:t>Chúng em fit một mô hình hồi quy tuyến tính đơn cho dữ liệu để dự đoán nhiệt độ của Trái Đất trong tương lai</w:t>
+      </w:r>
+    </w:p>
+    <w:p>
+      <w:pPr>
+        <w:pStyle w:val="ListParagraph"/>
+        <w:rPr>
+          <w:sz w:val="28"/>
+        </w:rPr>
+      </w:pPr>
+      <w:r>
+        <w:rPr>
+          <w:noProof/>
+          <w:sz w:val="28"/>
+        </w:rPr>
+        <w:drawing>
+          <wp:inline distT="0" distB="0" distL="0" distR="0">
+            <wp:extent cx="5543550" cy="1847850"/>
+            <wp:effectExtent l="0" t="0" r="0" b="0"/>
+            <wp:docPr id="20" name="Picture 20"/>
+            <wp:cNvGraphicFramePr>
+              <a:graphicFrameLocks xmlns:a="http://schemas.openxmlformats.org/drawingml/2006/main" noChangeAspect="1"/>
+            </wp:cNvGraphicFramePr>
+            <a:graphic xmlns:a="http://schemas.openxmlformats.org/drawingml/2006/main">
+              <a:graphicData uri="http://schemas.openxmlformats.org/drawingml/2006/picture">
+                <pic:pic xmlns:pic="http://schemas.openxmlformats.org/drawingml/2006/picture">
+                  <pic:nvPicPr>
+                    <pic:cNvPr id="0" name="Screenshot from 2023-02-02 01-30-31.png"/>
+                    <pic:cNvPicPr/>
+                  </pic:nvPicPr>
+                  <pic:blipFill>
+                    <a:blip r:embed="rId24">
+                      <a:extLst>
+                        <a:ext uri="{28A0092B-C50C-407E-A947-70E740481C1C}">
+                          <a14:useLocalDpi xmlns:a14="http://schemas.microsoft.com/office/drawing/2010/main" val="0"/>
+                        </a:ext>
+                      </a:extLst>
+                    </a:blip>
+                    <a:stretch>
+                      <a:fillRect/>
+                    </a:stretch>
+                  </pic:blipFill>
+                  <pic:spPr>
+                    <a:xfrm>
+                      <a:off x="0" y="0"/>
+                      <a:ext cx="5543550" cy="1847850"/>
+                    </a:xfrm>
+                    <a:prstGeom prst="rect">
+                      <a:avLst/>
+                    </a:prstGeom>
+                  </pic:spPr>
+                </pic:pic>
+              </a:graphicData>
+            </a:graphic>
+          </wp:inline>
+        </w:drawing>
+      </w:r>
+    </w:p>
+    <w:p>
+      <w:pPr>
+        <w:pStyle w:val="ListParagraph"/>
+        <w:rPr>
+          <w:b/>
+          <w:sz w:val="28"/>
+        </w:rPr>
+      </w:pPr>
+    </w:p>
+    <w:p>
+      <w:pPr>
+        <w:pStyle w:val="ListParagraph"/>
+        <w:rPr>
+          <w:b/>
+          <w:sz w:val="28"/>
+        </w:rPr>
+      </w:pPr>
+    </w:p>
+    <w:p>
+      <w:pPr>
+        <w:pStyle w:val="ListParagraph"/>
+        <w:rPr>
+          <w:b/>
+          <w:sz w:val="28"/>
+        </w:rPr>
+      </w:pPr>
+      <w:r>
+        <w:rPr>
+          <w:b/>
+          <w:noProof/>
           <w:sz w:val="28"/>
         </w:rPr>
         <w:lastRenderedPageBreak/>
-        <w:t>Châu Âu</w:t>
-      </w:r>
-      <w:r>
-        <w:rPr>
-          <w:sz w:val="28"/>
-        </w:rPr>
-        <w:t>:</w:t>
+        <w:drawing>
+          <wp:inline distT="0" distB="0" distL="0" distR="0">
+            <wp:extent cx="5943600" cy="3220720"/>
+            <wp:effectExtent l="0" t="0" r="0" b="0"/>
+            <wp:docPr id="16" name="Picture 16"/>
+            <wp:cNvGraphicFramePr>
+              <a:graphicFrameLocks xmlns:a="http://schemas.openxmlformats.org/drawingml/2006/main" noChangeAspect="1"/>
+            </wp:cNvGraphicFramePr>
+            <a:graphic xmlns:a="http://schemas.openxmlformats.org/drawingml/2006/main">
+              <a:graphicData uri="http://schemas.openxmlformats.org/drawingml/2006/picture">
+                <pic:pic xmlns:pic="http://schemas.openxmlformats.org/drawingml/2006/picture">
+                  <pic:nvPicPr>
+                    <pic:cNvPr id="0" name="Screenshot from 2023-02-02 01-18-44.png"/>
+                    <pic:cNvPicPr/>
+                  </pic:nvPicPr>
+                  <pic:blipFill>
+                    <a:blip r:embed="rId25">
+                      <a:extLst>
+                        <a:ext uri="{28A0092B-C50C-407E-A947-70E740481C1C}">
+                          <a14:useLocalDpi xmlns:a14="http://schemas.microsoft.com/office/drawing/2010/main" val="0"/>
+                        </a:ext>
+                      </a:extLst>
+                    </a:blip>
+                    <a:stretch>
+                      <a:fillRect/>
+                    </a:stretch>
+                  </pic:blipFill>
+                  <pic:spPr>
+                    <a:xfrm>
+                      <a:off x="0" y="0"/>
+                      <a:ext cx="5943600" cy="3220720"/>
+                    </a:xfrm>
+                    <a:prstGeom prst="rect">
+                      <a:avLst/>
+                    </a:prstGeom>
+                  </pic:spPr>
+                </pic:pic>
+              </a:graphicData>
+            </a:graphic>
+          </wp:inline>
+        </w:drawing>
       </w:r>
     </w:p>
     <w:p>
       <w:pPr>
         <w:pStyle w:val="ListParagraph"/>
-        <w:numPr>
-          <w:ilvl w:val="0"/>
-          <w:numId w:val="2"/>
-        </w:numPr>
-        <w:rPr>
-          <w:sz w:val="28"/>
-        </w:rPr>
-      </w:pPr>
-      <w:r>
-        <w:rPr>
-          <w:sz w:val="28"/>
-        </w:rPr>
-        <w:t>Nước Anh và Pháp có năm ấm nhất trong lịch sử với nhiệt độ trung bình lần lượt lên tới…</w:t>
+        <w:rPr>
+          <w:sz w:val="28"/>
+        </w:rPr>
+      </w:pPr>
+      <w:r>
+        <w:rPr>
+          <w:sz w:val="28"/>
+        </w:rPr>
+        <w:t>Tiến hành dự đoán nhiệt độ củ</w:t>
+      </w:r>
+      <w:r>
+        <w:rPr>
+          <w:sz w:val="28"/>
+        </w:rPr>
+        <w:t>a các năm</w:t>
+      </w:r>
+      <w:r>
+        <w:rPr>
+          <w:sz w:val="28"/>
+        </w:rPr>
+        <w:t xml:space="preserve"> 2030, 2040 và 2050:</w:t>
       </w:r>
     </w:p>
     <w:p>
       <w:pPr>
         <w:pStyle w:val="ListParagraph"/>
-        <w:numPr>
-          <w:ilvl w:val="0"/>
-          <w:numId w:val="2"/>
-        </w:numPr>
-        <w:rPr>
-          <w:sz w:val="28"/>
-        </w:rPr>
-      </w:pPr>
+        <w:rPr>
+          <w:b/>
+          <w:sz w:val="28"/>
+        </w:rPr>
+      </w:pPr>
+      <w:r>
+        <w:rPr>
+          <w:b/>
+          <w:noProof/>
+          <w:sz w:val="28"/>
+        </w:rPr>
+        <w:drawing>
+          <wp:inline distT="0" distB="0" distL="0" distR="0">
+            <wp:extent cx="4514850" cy="542925"/>
+            <wp:effectExtent l="0" t="0" r="0" b="9525"/>
+            <wp:docPr id="22" name="Picture 22"/>
+            <wp:cNvGraphicFramePr>
+              <a:graphicFrameLocks xmlns:a="http://schemas.openxmlformats.org/drawingml/2006/main" noChangeAspect="1"/>
+            </wp:cNvGraphicFramePr>
+            <a:graphic xmlns:a="http://schemas.openxmlformats.org/drawingml/2006/main">
+              <a:graphicData uri="http://schemas.openxmlformats.org/drawingml/2006/picture">
+                <pic:pic xmlns:pic="http://schemas.openxmlformats.org/drawingml/2006/picture">
+                  <pic:nvPicPr>
+                    <pic:cNvPr id="0" name="Screenshot from 2023-02-02 01-32-42.png"/>
+                    <pic:cNvPicPr/>
+                  </pic:nvPicPr>
+                  <pic:blipFill>
+                    <a:blip r:embed="rId26">
+                      <a:extLst>
+                        <a:ext uri="{28A0092B-C50C-407E-A947-70E740481C1C}">
+                          <a14:useLocalDpi xmlns:a14="http://schemas.microsoft.com/office/drawing/2010/main" val="0"/>
+                        </a:ext>
+                      </a:extLst>
+                    </a:blip>
+                    <a:stretch>
+                      <a:fillRect/>
+                    </a:stretch>
+                  </pic:blipFill>
+                  <pic:spPr>
+                    <a:xfrm>
+                      <a:off x="0" y="0"/>
+                      <a:ext cx="4514850" cy="542925"/>
+                    </a:xfrm>
+                    <a:prstGeom prst="rect">
+                      <a:avLst/>
+                    </a:prstGeom>
+                  </pic:spPr>
+                </pic:pic>
+              </a:graphicData>
+            </a:graphic>
+          </wp:inline>
+        </w:drawing>
+      </w:r>
     </w:p>
     <w:p>
       <w:pPr>
         <w:pStyle w:val="ListParagraph"/>
-        <w:numPr>
-          <w:ilvl w:val="0"/>
-          <w:numId w:val="1"/>
-        </w:numPr>
-        <w:rPr>
-          <w:sz w:val="28"/>
-        </w:rPr>
-      </w:pPr>
-      <w:r>
-        <w:rPr>
-          <w:sz w:val="28"/>
-        </w:rPr>
-        <w:t>Châu Á</w:t>
-      </w:r>
-      <w:r>
-        <w:rPr>
-          <w:sz w:val="28"/>
-        </w:rPr>
-        <w:t>:</w:t>
-      </w:r>
-    </w:p>
-    <w:p>
-      <w:pPr>
-        <w:pStyle w:val="ListParagraph"/>
-        <w:numPr>
-          <w:ilvl w:val="0"/>
-          <w:numId w:val="2"/>
-        </w:numPr>
-        <w:rPr>
-          <w:sz w:val="28"/>
-        </w:rPr>
-      </w:pPr>
-      <w:r>
-        <w:rPr>
-          <w:sz w:val="28"/>
-        </w:rPr>
-        <w:t>3 trong số 5 quốc gia có mức tăng nhiệt độ lớn nhất nằm ở châu lục này: Nepal (+4.3), Turkmenistan (+3.9), Mongolia (+3.6).</w:t>
-      </w:r>
-    </w:p>
-    <w:p>
-      <w:pPr>
-        <w:pStyle w:val="ListParagraph"/>
-        <w:numPr>
-          <w:ilvl w:val="0"/>
-          <w:numId w:val="1"/>
-        </w:numPr>
-        <w:rPr>
-          <w:sz w:val="28"/>
-        </w:rPr>
-      </w:pPr>
-      <w:r>
-        <w:rPr>
-          <w:sz w:val="28"/>
-        </w:rPr>
-        <w:t>Châu Đại Dương</w:t>
-      </w:r>
-      <w:r>
-        <w:rPr>
-          <w:sz w:val="28"/>
-        </w:rPr>
-        <w:t>:</w:t>
-      </w:r>
-    </w:p>
-    <w:p>
-      <w:pPr>
-        <w:pStyle w:val="ListParagraph"/>
-        <w:numPr>
-          <w:ilvl w:val="0"/>
-          <w:numId w:val="2"/>
-        </w:numPr>
-        <w:rPr>
-          <w:sz w:val="28"/>
-        </w:rPr>
-      </w:pPr>
-      <w:r>
-        <w:rPr>
-          <w:sz w:val="28"/>
-        </w:rPr>
-        <w:t xml:space="preserve">Châu lục này có mức tăng nhiệt độ thấp nhất, chênh lệch 1.3 độ C giữa nhiệt độ cao nhất và nhiệt độ trung bình. </w:t>
-      </w:r>
-    </w:p>
-    <w:p>
-      <w:pPr>
-        <w:pStyle w:val="ListParagraph"/>
-        <w:numPr>
-          <w:ilvl w:val="0"/>
-          <w:numId w:val="1"/>
-        </w:numPr>
-        <w:rPr>
-          <w:sz w:val="28"/>
-        </w:rPr>
-      </w:pPr>
-      <w:r>
-        <w:rPr>
-          <w:sz w:val="28"/>
-        </w:rPr>
-        <w:t>Châu Phi</w:t>
-      </w:r>
-      <w:r>
-        <w:rPr>
-          <w:sz w:val="28"/>
-        </w:rPr>
-        <w:t>:</w:t>
-      </w:r>
-    </w:p>
-    <w:p>
-      <w:pPr>
-        <w:pStyle w:val="ListParagraph"/>
-        <w:numPr>
-          <w:ilvl w:val="0"/>
-          <w:numId w:val="2"/>
-        </w:numPr>
-        <w:rPr>
-          <w:sz w:val="28"/>
-        </w:rPr>
-      </w:pPr>
-      <w:r>
-        <w:rPr>
-          <w:sz w:val="28"/>
-        </w:rPr>
-        <w:t>Các quốc gia Châu Phi có nhiệt độ trung bình cao nhất trong các châu lục (22.3 độ C), mức tăng nhiệt độ điển hình</w:t>
-      </w:r>
-      <w:r>
-        <w:rPr>
-          <w:sz w:val="28"/>
-        </w:rPr>
-        <w:t xml:space="preserve"> là</w:t>
-      </w:r>
-      <w:r>
-        <w:rPr>
-          <w:sz w:val="28"/>
-        </w:rPr>
-        <w:t xml:space="preserve"> khoảng 1 độ C.</w:t>
-      </w:r>
-    </w:p>
-    <w:p>
-      <w:pPr>
-        <w:rPr>
-          <w:sz w:val="28"/>
-        </w:rPr>
-      </w:pPr>
-      <w:r>
-        <w:rPr>
-          <w:sz w:val="28"/>
-        </w:rPr>
-        <w:t>III. Dự đoán xu hướng thay đổi của nhiệt độ:</w:t>
+        <w:rPr>
+          <w:sz w:val="28"/>
+        </w:rPr>
+      </w:pPr>
+      <w:r>
+        <w:rPr>
+          <w:sz w:val="28"/>
+        </w:rPr>
+        <w:t>Nếu xu hướng tăng nhiệt độ vẫn tiếp diễn như hiện nay, thì nhiệt độ trung bình của Trái Đất sẽ là 10.1 độ vào năm 2030 và lên tới 10.7 độ vào giữa thế kỷ này.</w:t>
+      </w:r>
+    </w:p>
+    <w:p>
+      <w:pPr>
+        <w:ind w:firstLine="720"/>
+        <w:rPr>
+          <w:b/>
+          <w:sz w:val="28"/>
+        </w:rPr>
+      </w:pPr>
+      <w:r>
+        <w:rPr>
+          <w:b/>
+          <w:sz w:val="28"/>
+        </w:rPr>
+        <w:t>IV. Kết luận:</w:t>
       </w:r>
     </w:p>
     <w:sectPr>
@@ -848,130 +2238,130 @@
   <w:abstractNum w:abstractNumId="0">
     <w:nsid w:val="033D7D72"/>
     <w:multiLevelType w:val="hybridMultilevel"/>
-    <w:tmpl w:val="5250233A"/>
+    <w:tmpl w:val="D720883A"/>
+    <w:lvl w:ilvl="0" w:tplc="04090001">
+      <w:start w:val="1"/>
+      <w:numFmt w:val="bullet"/>
+      <w:lvlText w:val=""/>
+      <w:lvlJc w:val="left"/>
+      <w:pPr>
+        <w:ind w:left="1080" w:hanging="360"/>
+      </w:pPr>
+      <w:rPr>
+        <w:rFonts w:ascii="Symbol" w:hAnsi="Symbol" w:hint="default"/>
+      </w:rPr>
+    </w:lvl>
+    <w:lvl w:ilvl="1" w:tplc="04090003" w:tentative="1">
+      <w:start w:val="1"/>
+      <w:numFmt w:val="bullet"/>
+      <w:lvlText w:val="o"/>
+      <w:lvlJc w:val="left"/>
+      <w:pPr>
+        <w:ind w:left="1800" w:hanging="360"/>
+      </w:pPr>
+      <w:rPr>
+        <w:rFonts w:ascii="Courier New" w:hAnsi="Courier New" w:cs="Courier New" w:hint="default"/>
+      </w:rPr>
+    </w:lvl>
+    <w:lvl w:ilvl="2" w:tplc="04090005" w:tentative="1">
+      <w:start w:val="1"/>
+      <w:numFmt w:val="bullet"/>
+      <w:lvlText w:val=""/>
+      <w:lvlJc w:val="left"/>
+      <w:pPr>
+        <w:ind w:left="2520" w:hanging="360"/>
+      </w:pPr>
+      <w:rPr>
+        <w:rFonts w:ascii="Wingdings" w:hAnsi="Wingdings" w:hint="default"/>
+      </w:rPr>
+    </w:lvl>
+    <w:lvl w:ilvl="3" w:tplc="04090001" w:tentative="1">
+      <w:start w:val="1"/>
+      <w:numFmt w:val="bullet"/>
+      <w:lvlText w:val=""/>
+      <w:lvlJc w:val="left"/>
+      <w:pPr>
+        <w:ind w:left="3240" w:hanging="360"/>
+      </w:pPr>
+      <w:rPr>
+        <w:rFonts w:ascii="Symbol" w:hAnsi="Symbol" w:hint="default"/>
+      </w:rPr>
+    </w:lvl>
+    <w:lvl w:ilvl="4" w:tplc="04090003" w:tentative="1">
+      <w:start w:val="1"/>
+      <w:numFmt w:val="bullet"/>
+      <w:lvlText w:val="o"/>
+      <w:lvlJc w:val="left"/>
+      <w:pPr>
+        <w:ind w:left="3960" w:hanging="360"/>
+      </w:pPr>
+      <w:rPr>
+        <w:rFonts w:ascii="Courier New" w:hAnsi="Courier New" w:cs="Courier New" w:hint="default"/>
+      </w:rPr>
+    </w:lvl>
+    <w:lvl w:ilvl="5" w:tplc="04090005" w:tentative="1">
+      <w:start w:val="1"/>
+      <w:numFmt w:val="bullet"/>
+      <w:lvlText w:val=""/>
+      <w:lvlJc w:val="left"/>
+      <w:pPr>
+        <w:ind w:left="4680" w:hanging="360"/>
+      </w:pPr>
+      <w:rPr>
+        <w:rFonts w:ascii="Wingdings" w:hAnsi="Wingdings" w:hint="default"/>
+      </w:rPr>
+    </w:lvl>
+    <w:lvl w:ilvl="6" w:tplc="04090001" w:tentative="1">
+      <w:start w:val="1"/>
+      <w:numFmt w:val="bullet"/>
+      <w:lvlText w:val=""/>
+      <w:lvlJc w:val="left"/>
+      <w:pPr>
+        <w:ind w:left="5400" w:hanging="360"/>
+      </w:pPr>
+      <w:rPr>
+        <w:rFonts w:ascii="Symbol" w:hAnsi="Symbol" w:hint="default"/>
+      </w:rPr>
+    </w:lvl>
+    <w:lvl w:ilvl="7" w:tplc="04090003" w:tentative="1">
+      <w:start w:val="1"/>
+      <w:numFmt w:val="bullet"/>
+      <w:lvlText w:val="o"/>
+      <w:lvlJc w:val="left"/>
+      <w:pPr>
+        <w:ind w:left="6120" w:hanging="360"/>
+      </w:pPr>
+      <w:rPr>
+        <w:rFonts w:ascii="Courier New" w:hAnsi="Courier New" w:cs="Courier New" w:hint="default"/>
+      </w:rPr>
+    </w:lvl>
+    <w:lvl w:ilvl="8" w:tplc="04090005" w:tentative="1">
+      <w:start w:val="1"/>
+      <w:numFmt w:val="bullet"/>
+      <w:lvlText w:val=""/>
+      <w:lvlJc w:val="left"/>
+      <w:pPr>
+        <w:ind w:left="6840" w:hanging="360"/>
+      </w:pPr>
+      <w:rPr>
+        <w:rFonts w:ascii="Wingdings" w:hAnsi="Wingdings" w:hint="default"/>
+      </w:rPr>
+    </w:lvl>
+  </w:abstractNum>
+  <w:abstractNum w:abstractNumId="1">
+    <w:nsid w:val="0B7B2F35"/>
+    <w:multiLevelType w:val="hybridMultilevel"/>
+    <w:tmpl w:val="07083DF2"/>
     <w:lvl w:ilvl="0" w:tplc="D3306558">
       <w:start w:val="2"/>
       <w:numFmt w:val="bullet"/>
       <w:lvlText w:val="-"/>
       <w:lvlJc w:val="left"/>
       <w:pPr>
-        <w:ind w:left="1080" w:hanging="360"/>
+        <w:ind w:left="720" w:hanging="360"/>
       </w:pPr>
       <w:rPr>
         <w:rFonts w:ascii="Calibri" w:eastAsiaTheme="minorHAnsi" w:hAnsi="Calibri" w:cs="Calibri" w:hint="default"/>
-      </w:rPr>
-    </w:lvl>
-    <w:lvl w:ilvl="1" w:tplc="04090003" w:tentative="1">
-      <w:start w:val="1"/>
-      <w:numFmt w:val="bullet"/>
-      <w:lvlText w:val="o"/>
-      <w:lvlJc w:val="left"/>
-      <w:pPr>
-        <w:ind w:left="1800" w:hanging="360"/>
-      </w:pPr>
-      <w:rPr>
-        <w:rFonts w:ascii="Courier New" w:hAnsi="Courier New" w:cs="Courier New" w:hint="default"/>
-      </w:rPr>
-    </w:lvl>
-    <w:lvl w:ilvl="2" w:tplc="04090005" w:tentative="1">
-      <w:start w:val="1"/>
-      <w:numFmt w:val="bullet"/>
-      <w:lvlText w:val=""/>
-      <w:lvlJc w:val="left"/>
-      <w:pPr>
-        <w:ind w:left="2520" w:hanging="360"/>
-      </w:pPr>
-      <w:rPr>
-        <w:rFonts w:ascii="Wingdings" w:hAnsi="Wingdings" w:hint="default"/>
-      </w:rPr>
-    </w:lvl>
-    <w:lvl w:ilvl="3" w:tplc="04090001" w:tentative="1">
-      <w:start w:val="1"/>
-      <w:numFmt w:val="bullet"/>
-      <w:lvlText w:val=""/>
-      <w:lvlJc w:val="left"/>
-      <w:pPr>
-        <w:ind w:left="3240" w:hanging="360"/>
-      </w:pPr>
-      <w:rPr>
-        <w:rFonts w:ascii="Symbol" w:hAnsi="Symbol" w:hint="default"/>
-      </w:rPr>
-    </w:lvl>
-    <w:lvl w:ilvl="4" w:tplc="04090003" w:tentative="1">
-      <w:start w:val="1"/>
-      <w:numFmt w:val="bullet"/>
-      <w:lvlText w:val="o"/>
-      <w:lvlJc w:val="left"/>
-      <w:pPr>
-        <w:ind w:left="3960" w:hanging="360"/>
-      </w:pPr>
-      <w:rPr>
-        <w:rFonts w:ascii="Courier New" w:hAnsi="Courier New" w:cs="Courier New" w:hint="default"/>
-      </w:rPr>
-    </w:lvl>
-    <w:lvl w:ilvl="5" w:tplc="04090005" w:tentative="1">
-      <w:start w:val="1"/>
-      <w:numFmt w:val="bullet"/>
-      <w:lvlText w:val=""/>
-      <w:lvlJc w:val="left"/>
-      <w:pPr>
-        <w:ind w:left="4680" w:hanging="360"/>
-      </w:pPr>
-      <w:rPr>
-        <w:rFonts w:ascii="Wingdings" w:hAnsi="Wingdings" w:hint="default"/>
-      </w:rPr>
-    </w:lvl>
-    <w:lvl w:ilvl="6" w:tplc="04090001" w:tentative="1">
-      <w:start w:val="1"/>
-      <w:numFmt w:val="bullet"/>
-      <w:lvlText w:val=""/>
-      <w:lvlJc w:val="left"/>
-      <w:pPr>
-        <w:ind w:left="5400" w:hanging="360"/>
-      </w:pPr>
-      <w:rPr>
-        <w:rFonts w:ascii="Symbol" w:hAnsi="Symbol" w:hint="default"/>
-      </w:rPr>
-    </w:lvl>
-    <w:lvl w:ilvl="7" w:tplc="04090003" w:tentative="1">
-      <w:start w:val="1"/>
-      <w:numFmt w:val="bullet"/>
-      <w:lvlText w:val="o"/>
-      <w:lvlJc w:val="left"/>
-      <w:pPr>
-        <w:ind w:left="6120" w:hanging="360"/>
-      </w:pPr>
-      <w:rPr>
-        <w:rFonts w:ascii="Courier New" w:hAnsi="Courier New" w:cs="Courier New" w:hint="default"/>
-      </w:rPr>
-    </w:lvl>
-    <w:lvl w:ilvl="8" w:tplc="04090005" w:tentative="1">
-      <w:start w:val="1"/>
-      <w:numFmt w:val="bullet"/>
-      <w:lvlText w:val=""/>
-      <w:lvlJc w:val="left"/>
-      <w:pPr>
-        <w:ind w:left="6840" w:hanging="360"/>
-      </w:pPr>
-      <w:rPr>
-        <w:rFonts w:ascii="Wingdings" w:hAnsi="Wingdings" w:hint="default"/>
-      </w:rPr>
-    </w:lvl>
-  </w:abstractNum>
-  <w:abstractNum w:abstractNumId="1">
-    <w:nsid w:val="0B7B2F35"/>
-    <w:multiLevelType w:val="hybridMultilevel"/>
-    <w:tmpl w:val="C51A20B4"/>
-    <w:lvl w:ilvl="0" w:tplc="04090019">
-      <w:start w:val="1"/>
-      <w:numFmt w:val="lowerLetter"/>
-      <w:lvlText w:val="%1."/>
-      <w:lvlJc w:val="left"/>
-      <w:pPr>
-        <w:ind w:left="720" w:hanging="360"/>
-      </w:pPr>
-      <w:rPr>
-        <w:rFonts w:hint="default"/>
       </w:rPr>
     </w:lvl>
     <w:lvl w:ilvl="1" w:tplc="04090019">
@@ -1163,17 +2553,17 @@
   <w:abstractNum w:abstractNumId="3">
     <w:nsid w:val="23D434D3"/>
     <w:multiLevelType w:val="hybridMultilevel"/>
-    <w:tmpl w:val="9FFC2D42"/>
-    <w:lvl w:ilvl="0" w:tplc="27624682">
-      <w:start w:val="1"/>
-      <w:numFmt w:val="lowerLetter"/>
-      <w:lvlText w:val="%1."/>
+    <w:tmpl w:val="D792737A"/>
+    <w:lvl w:ilvl="0" w:tplc="D3306558">
+      <w:start w:val="2"/>
+      <w:numFmt w:val="bullet"/>
+      <w:lvlText w:val="-"/>
       <w:lvlJc w:val="left"/>
       <w:pPr>
         <w:ind w:left="720" w:hanging="360"/>
       </w:pPr>
       <w:rPr>
-        <w:rFonts w:hint="default"/>
+        <w:rFonts w:ascii="Calibri" w:eastAsiaTheme="minorHAnsi" w:hAnsi="Calibri" w:cs="Calibri" w:hint="default"/>
       </w:rPr>
     </w:lvl>
     <w:lvl w:ilvl="1" w:tplc="04090019" w:tentative="1">
@@ -1449,6 +2839,273 @@
       <w:rPr>
         <w:rFonts w:ascii="Wingdings" w:hAnsi="Wingdings" w:hint="default"/>
       </w:rPr>
+    </w:lvl>
+  </w:abstractNum>
+  <w:abstractNum w:abstractNumId="6">
+    <w:nsid w:val="6B626367"/>
+    <w:multiLevelType w:val="hybridMultilevel"/>
+    <w:tmpl w:val="3CB42B68"/>
+    <w:lvl w:ilvl="0" w:tplc="D910DB64">
+      <w:start w:val="1"/>
+      <w:numFmt w:val="upperRoman"/>
+      <w:lvlText w:val="%1."/>
+      <w:lvlJc w:val="left"/>
+      <w:pPr>
+        <w:ind w:left="720" w:hanging="720"/>
+      </w:pPr>
+      <w:rPr>
+        <w:rFonts w:hint="default"/>
+      </w:rPr>
+    </w:lvl>
+    <w:lvl w:ilvl="1" w:tplc="04090019" w:tentative="1">
+      <w:start w:val="1"/>
+      <w:numFmt w:val="lowerLetter"/>
+      <w:lvlText w:val="%2."/>
+      <w:lvlJc w:val="left"/>
+      <w:pPr>
+        <w:ind w:left="1080" w:hanging="360"/>
+      </w:pPr>
+    </w:lvl>
+    <w:lvl w:ilvl="2" w:tplc="0409001B" w:tentative="1">
+      <w:start w:val="1"/>
+      <w:numFmt w:val="lowerRoman"/>
+      <w:lvlText w:val="%3."/>
+      <w:lvlJc w:val="right"/>
+      <w:pPr>
+        <w:ind w:left="1800" w:hanging="180"/>
+      </w:pPr>
+    </w:lvl>
+    <w:lvl w:ilvl="3" w:tplc="0409000F" w:tentative="1">
+      <w:start w:val="1"/>
+      <w:numFmt w:val="decimal"/>
+      <w:lvlText w:val="%4."/>
+      <w:lvlJc w:val="left"/>
+      <w:pPr>
+        <w:ind w:left="2520" w:hanging="360"/>
+      </w:pPr>
+    </w:lvl>
+    <w:lvl w:ilvl="4" w:tplc="04090019" w:tentative="1">
+      <w:start w:val="1"/>
+      <w:numFmt w:val="lowerLetter"/>
+      <w:lvlText w:val="%5."/>
+      <w:lvlJc w:val="left"/>
+      <w:pPr>
+        <w:ind w:left="3240" w:hanging="360"/>
+      </w:pPr>
+    </w:lvl>
+    <w:lvl w:ilvl="5" w:tplc="0409001B" w:tentative="1">
+      <w:start w:val="1"/>
+      <w:numFmt w:val="lowerRoman"/>
+      <w:lvlText w:val="%6."/>
+      <w:lvlJc w:val="right"/>
+      <w:pPr>
+        <w:ind w:left="3960" w:hanging="180"/>
+      </w:pPr>
+    </w:lvl>
+    <w:lvl w:ilvl="6" w:tplc="0409000F" w:tentative="1">
+      <w:start w:val="1"/>
+      <w:numFmt w:val="decimal"/>
+      <w:lvlText w:val="%7."/>
+      <w:lvlJc w:val="left"/>
+      <w:pPr>
+        <w:ind w:left="4680" w:hanging="360"/>
+      </w:pPr>
+    </w:lvl>
+    <w:lvl w:ilvl="7" w:tplc="04090019" w:tentative="1">
+      <w:start w:val="1"/>
+      <w:numFmt w:val="lowerLetter"/>
+      <w:lvlText w:val="%8."/>
+      <w:lvlJc w:val="left"/>
+      <w:pPr>
+        <w:ind w:left="5400" w:hanging="360"/>
+      </w:pPr>
+    </w:lvl>
+    <w:lvl w:ilvl="8" w:tplc="0409001B" w:tentative="1">
+      <w:start w:val="1"/>
+      <w:numFmt w:val="lowerRoman"/>
+      <w:lvlText w:val="%9."/>
+      <w:lvlJc w:val="right"/>
+      <w:pPr>
+        <w:ind w:left="6120" w:hanging="180"/>
+      </w:pPr>
+    </w:lvl>
+  </w:abstractNum>
+  <w:abstractNum w:abstractNumId="7">
+    <w:nsid w:val="7144135C"/>
+    <w:multiLevelType w:val="hybridMultilevel"/>
+    <w:tmpl w:val="13C48F0E"/>
+    <w:lvl w:ilvl="0" w:tplc="ED4E5660">
+      <w:start w:val="1"/>
+      <w:numFmt w:val="decimal"/>
+      <w:lvlText w:val="%1."/>
+      <w:lvlJc w:val="left"/>
+      <w:pPr>
+        <w:ind w:left="1440" w:hanging="360"/>
+      </w:pPr>
+      <w:rPr>
+        <w:rFonts w:hint="default"/>
+      </w:rPr>
+    </w:lvl>
+    <w:lvl w:ilvl="1" w:tplc="04090019" w:tentative="1">
+      <w:start w:val="1"/>
+      <w:numFmt w:val="lowerLetter"/>
+      <w:lvlText w:val="%2."/>
+      <w:lvlJc w:val="left"/>
+      <w:pPr>
+        <w:ind w:left="2160" w:hanging="360"/>
+      </w:pPr>
+    </w:lvl>
+    <w:lvl w:ilvl="2" w:tplc="0409001B" w:tentative="1">
+      <w:start w:val="1"/>
+      <w:numFmt w:val="lowerRoman"/>
+      <w:lvlText w:val="%3."/>
+      <w:lvlJc w:val="right"/>
+      <w:pPr>
+        <w:ind w:left="2880" w:hanging="180"/>
+      </w:pPr>
+    </w:lvl>
+    <w:lvl w:ilvl="3" w:tplc="0409000F" w:tentative="1">
+      <w:start w:val="1"/>
+      <w:numFmt w:val="decimal"/>
+      <w:lvlText w:val="%4."/>
+      <w:lvlJc w:val="left"/>
+      <w:pPr>
+        <w:ind w:left="3600" w:hanging="360"/>
+      </w:pPr>
+    </w:lvl>
+    <w:lvl w:ilvl="4" w:tplc="04090019" w:tentative="1">
+      <w:start w:val="1"/>
+      <w:numFmt w:val="lowerLetter"/>
+      <w:lvlText w:val="%5."/>
+      <w:lvlJc w:val="left"/>
+      <w:pPr>
+        <w:ind w:left="4320" w:hanging="360"/>
+      </w:pPr>
+    </w:lvl>
+    <w:lvl w:ilvl="5" w:tplc="0409001B" w:tentative="1">
+      <w:start w:val="1"/>
+      <w:numFmt w:val="lowerRoman"/>
+      <w:lvlText w:val="%6."/>
+      <w:lvlJc w:val="right"/>
+      <w:pPr>
+        <w:ind w:left="5040" w:hanging="180"/>
+      </w:pPr>
+    </w:lvl>
+    <w:lvl w:ilvl="6" w:tplc="0409000F" w:tentative="1">
+      <w:start w:val="1"/>
+      <w:numFmt w:val="decimal"/>
+      <w:lvlText w:val="%7."/>
+      <w:lvlJc w:val="left"/>
+      <w:pPr>
+        <w:ind w:left="5760" w:hanging="360"/>
+      </w:pPr>
+    </w:lvl>
+    <w:lvl w:ilvl="7" w:tplc="04090019" w:tentative="1">
+      <w:start w:val="1"/>
+      <w:numFmt w:val="lowerLetter"/>
+      <w:lvlText w:val="%8."/>
+      <w:lvlJc w:val="left"/>
+      <w:pPr>
+        <w:ind w:left="6480" w:hanging="360"/>
+      </w:pPr>
+    </w:lvl>
+    <w:lvl w:ilvl="8" w:tplc="0409001B" w:tentative="1">
+      <w:start w:val="1"/>
+      <w:numFmt w:val="lowerRoman"/>
+      <w:lvlText w:val="%9."/>
+      <w:lvlJc w:val="right"/>
+      <w:pPr>
+        <w:ind w:left="7200" w:hanging="180"/>
+      </w:pPr>
+    </w:lvl>
+  </w:abstractNum>
+  <w:abstractNum w:abstractNumId="8">
+    <w:nsid w:val="7B0F3009"/>
+    <w:multiLevelType w:val="hybridMultilevel"/>
+    <w:tmpl w:val="7180D344"/>
+    <w:lvl w:ilvl="0" w:tplc="6546CA4C">
+      <w:start w:val="1"/>
+      <w:numFmt w:val="upperRoman"/>
+      <w:lvlText w:val="%1."/>
+      <w:lvlJc w:val="left"/>
+      <w:pPr>
+        <w:ind w:left="1080" w:hanging="720"/>
+      </w:pPr>
+      <w:rPr>
+        <w:rFonts w:hint="default"/>
+      </w:rPr>
+    </w:lvl>
+    <w:lvl w:ilvl="1" w:tplc="04090019" w:tentative="1">
+      <w:start w:val="1"/>
+      <w:numFmt w:val="lowerLetter"/>
+      <w:lvlText w:val="%2."/>
+      <w:lvlJc w:val="left"/>
+      <w:pPr>
+        <w:ind w:left="1440" w:hanging="360"/>
+      </w:pPr>
+    </w:lvl>
+    <w:lvl w:ilvl="2" w:tplc="0409001B" w:tentative="1">
+      <w:start w:val="1"/>
+      <w:numFmt w:val="lowerRoman"/>
+      <w:lvlText w:val="%3."/>
+      <w:lvlJc w:val="right"/>
+      <w:pPr>
+        <w:ind w:left="2160" w:hanging="180"/>
+      </w:pPr>
+    </w:lvl>
+    <w:lvl w:ilvl="3" w:tplc="0409000F" w:tentative="1">
+      <w:start w:val="1"/>
+      <w:numFmt w:val="decimal"/>
+      <w:lvlText w:val="%4."/>
+      <w:lvlJc w:val="left"/>
+      <w:pPr>
+        <w:ind w:left="2880" w:hanging="360"/>
+      </w:pPr>
+    </w:lvl>
+    <w:lvl w:ilvl="4" w:tplc="04090019" w:tentative="1">
+      <w:start w:val="1"/>
+      <w:numFmt w:val="lowerLetter"/>
+      <w:lvlText w:val="%5."/>
+      <w:lvlJc w:val="left"/>
+      <w:pPr>
+        <w:ind w:left="3600" w:hanging="360"/>
+      </w:pPr>
+    </w:lvl>
+    <w:lvl w:ilvl="5" w:tplc="0409001B" w:tentative="1">
+      <w:start w:val="1"/>
+      <w:numFmt w:val="lowerRoman"/>
+      <w:lvlText w:val="%6."/>
+      <w:lvlJc w:val="right"/>
+      <w:pPr>
+        <w:ind w:left="4320" w:hanging="180"/>
+      </w:pPr>
+    </w:lvl>
+    <w:lvl w:ilvl="6" w:tplc="0409000F" w:tentative="1">
+      <w:start w:val="1"/>
+      <w:numFmt w:val="decimal"/>
+      <w:lvlText w:val="%7."/>
+      <w:lvlJc w:val="left"/>
+      <w:pPr>
+        <w:ind w:left="5040" w:hanging="360"/>
+      </w:pPr>
+    </w:lvl>
+    <w:lvl w:ilvl="7" w:tplc="04090019" w:tentative="1">
+      <w:start w:val="1"/>
+      <w:numFmt w:val="lowerLetter"/>
+      <w:lvlText w:val="%8."/>
+      <w:lvlJc w:val="left"/>
+      <w:pPr>
+        <w:ind w:left="5760" w:hanging="360"/>
+      </w:pPr>
+    </w:lvl>
+    <w:lvl w:ilvl="8" w:tplc="0409001B" w:tentative="1">
+      <w:start w:val="1"/>
+      <w:numFmt w:val="lowerRoman"/>
+      <w:lvlText w:val="%9."/>
+      <w:lvlJc w:val="right"/>
+      <w:pPr>
+        <w:ind w:left="6480" w:hanging="180"/>
+      </w:pPr>
     </w:lvl>
   </w:abstractNum>
   <w:num w:numId="1">
@@ -1468,6 +3125,15 @@
   </w:num>
   <w:num w:numId="6">
     <w:abstractNumId w:val="3"/>
+  </w:num>
+  <w:num w:numId="7">
+    <w:abstractNumId w:val="6"/>
+  </w:num>
+  <w:num w:numId="8">
+    <w:abstractNumId w:val="8"/>
+  </w:num>
+  <w:num w:numId="9">
+    <w:abstractNumId w:val="7"/>
   </w:num>
 </w:numbering>
 </file>
@@ -1700,6 +3366,17 @@
       <w:szCs w:val="16"/>
     </w:rPr>
   </w:style>
+  <w:style w:type="character" w:styleId="Hyperlink">
+    <w:name w:val="Hyperlink"/>
+    <w:basedOn w:val="DefaultParagraphFont"/>
+    <w:uiPriority w:val="99"/>
+    <w:unhideWhenUsed/>
+    <w:rsid w:val="002F383E"/>
+    <w:rPr>
+      <w:color w:val="0563C1" w:themeColor="hyperlink"/>
+      <w:u w:val="single"/>
+    </w:rPr>
+  </w:style>
 </w:styles>
 </file>
 
@@ -1929,6 +3606,17 @@
       <w:rFonts w:ascii="Tahoma" w:hAnsi="Tahoma" w:cs="Tahoma"/>
       <w:sz w:val="16"/>
       <w:szCs w:val="16"/>
+    </w:rPr>
+  </w:style>
+  <w:style w:type="character" w:styleId="Hyperlink">
+    <w:name w:val="Hyperlink"/>
+    <w:basedOn w:val="DefaultParagraphFont"/>
+    <w:uiPriority w:val="99"/>
+    <w:unhideWhenUsed/>
+    <w:rsid w:val="002F383E"/>
+    <w:rPr>
+      <w:color w:val="0563C1" w:themeColor="hyperlink"/>
+      <w:u w:val="single"/>
     </w:rPr>
   </w:style>
 </w:styles>
@@ -2223,7 +3911,7 @@
   <a:extraClrSchemeLst/>
   <a:extLst>
     <a:ext uri="{05A4C25C-085E-4340-85A3-A5531E510DB2}">
-      <thm15:themeFamily xmlns:thm15="http://schemas.microsoft.com/office/thememl/2012/main" xmlns="" name="Office Theme" id="{62F939B6-93AF-4DB8-9C6B-D6C7DFDC589F}" vid="{4A3C46E8-61CC-4603-A589-7422A47A8E4A}"/>
+      <thm15:themeFamily xmlns="" xmlns:thm15="http://schemas.microsoft.com/office/thememl/2012/main" name="Office Theme" id="{62F939B6-93AF-4DB8-9C6B-D6C7DFDC589F}" vid="{4A3C46E8-61CC-4603-A589-7422A47A8E4A}"/>
     </a:ext>
   </a:extLst>
 </a:theme>

</xml_diff>